<commit_message>
newData motion & risk
</commit_message>
<xml_diff>
--- a/paper_word/陆树成 初稿 临时内容.docx
+++ b/paper_word/陆树成 初稿 临时内容.docx
@@ -6,17 +6,43 @@
       <w:pPr>
         <w:rPr>
           <w:rFonts w:ascii="宋体" w:eastAsia="宋体" w:hAnsi="宋体"/>
+          <w:b/>
         </w:rPr>
       </w:pPr>
       <w:r>
         <w:rPr>
           <w:rFonts w:ascii="宋体" w:eastAsia="宋体" w:hAnsi="宋体" w:hint="eastAsia"/>
+          <w:b/>
+        </w:rPr>
+        <w:t>中国股市日历效应及其影响因素研究</w:t>
+      </w:r>
+    </w:p>
+    <w:p>
+      <w:pPr>
+        <w:rPr>
+          <w:rFonts w:ascii="宋体" w:eastAsia="宋体" w:hAnsi="宋体"/>
+          <w:b/>
+        </w:rPr>
+      </w:pPr>
+    </w:p>
+    <w:p>
+      <w:pPr>
+        <w:rPr>
+          <w:rFonts w:ascii="宋体" w:eastAsia="宋体" w:hAnsi="宋体"/>
+          <w:b/>
+        </w:rPr>
+      </w:pPr>
+      <w:r>
+        <w:rPr>
+          <w:rFonts w:ascii="宋体" w:eastAsia="宋体" w:hAnsi="宋体" w:hint="eastAsia"/>
+          <w:b/>
         </w:rPr>
         <w:t>提出原假设</w:t>
       </w:r>
       <w:r>
         <w:rPr>
           <w:rFonts w:ascii="宋体" w:eastAsia="宋体" w:hAnsi="宋体" w:hint="eastAsia"/>
+          <w:b/>
         </w:rPr>
         <w:t>：</w:t>
       </w:r>
@@ -166,23 +192,27 @@
       <w:pPr>
         <w:rPr>
           <w:rFonts w:ascii="宋体" w:eastAsia="宋体" w:hAnsi="宋体"/>
+          <w:b/>
         </w:rPr>
       </w:pPr>
       <w:r>
         <w:rPr>
           <w:rFonts w:ascii="宋体" w:eastAsia="宋体" w:hAnsi="宋体" w:hint="eastAsia"/>
+          <w:b/>
         </w:rPr>
         <w:t>所用数据</w:t>
       </w:r>
       <w:r>
         <w:rPr>
           <w:rFonts w:ascii="宋体" w:eastAsia="宋体" w:hAnsi="宋体" w:hint="eastAsia"/>
+          <w:b/>
         </w:rPr>
         <w:t>与处理方法</w:t>
       </w:r>
       <w:r>
         <w:rPr>
           <w:rFonts w:ascii="宋体" w:eastAsia="宋体" w:hAnsi="宋体" w:hint="eastAsia"/>
+          <w:b/>
         </w:rPr>
         <w:t>：</w:t>
       </w:r>
@@ -347,13 +377,7 @@
         <w:rPr>
           <w:rFonts w:ascii="宋体" w:eastAsia="宋体" w:hAnsi="宋体" w:hint="eastAsia"/>
         </w:rPr>
-        <w:t>，</w:t>
-      </w:r>
-      <w:r>
-        <w:rPr>
-          <w:rFonts w:ascii="宋体" w:eastAsia="宋体" w:hAnsi="宋体" w:hint="eastAsia"/>
-        </w:rPr>
-        <w:t>判断</w:t>
+        <w:t>，判断</w:t>
       </w:r>
       <w:r>
         <w:rPr>
@@ -427,13 +451,38 @@
       <w:pPr>
         <w:rPr>
           <w:rFonts w:ascii="宋体" w:eastAsia="宋体" w:hAnsi="宋体"/>
+          <w:b/>
         </w:rPr>
       </w:pPr>
       <w:r>
         <w:rPr>
           <w:rFonts w:ascii="宋体" w:eastAsia="宋体" w:hAnsi="宋体" w:hint="eastAsia"/>
+          <w:b/>
         </w:rPr>
         <w:t>模型选择：</w:t>
+      </w:r>
+      <w:r>
+        <w:rPr>
+          <w:rFonts w:ascii="宋体" w:eastAsia="宋体" w:hAnsi="宋体" w:hint="eastAsia"/>
+          <w:b/>
+        </w:rPr>
+        <w:t>（为什么用</w:t>
+      </w:r>
+      <w:proofErr w:type="spellStart"/>
+      <w:r>
+        <w:rPr>
+          <w:rFonts w:ascii="宋体" w:eastAsia="宋体" w:hAnsi="宋体" w:hint="eastAsia"/>
+          <w:b/>
+        </w:rPr>
+        <w:t>RealGarch</w:t>
+      </w:r>
+      <w:proofErr w:type="spellEnd"/>
+      <w:r>
+        <w:rPr>
+          <w:rFonts w:ascii="宋体" w:eastAsia="宋体" w:hAnsi="宋体" w:hint="eastAsia"/>
+          <w:b/>
+        </w:rPr>
+        <w:t>）</w:t>
       </w:r>
     </w:p>
     <w:p>
@@ -711,26 +760,777 @@
       <w:pPr>
         <w:rPr>
           <w:rFonts w:ascii="宋体" w:eastAsia="宋体" w:hAnsi="宋体"/>
+          <w:b/>
         </w:rPr>
       </w:pPr>
       <w:r>
         <w:rPr>
           <w:rFonts w:ascii="宋体" w:eastAsia="宋体" w:hAnsi="宋体" w:hint="eastAsia"/>
+          <w:b/>
         </w:rPr>
         <w:t>模型描述</w:t>
       </w:r>
       <w:r>
         <w:rPr>
           <w:rFonts w:ascii="宋体" w:eastAsia="宋体" w:hAnsi="宋体" w:hint="eastAsia"/>
+          <w:b/>
         </w:rPr>
         <w:t>与解释</w:t>
       </w:r>
       <w:r>
         <w:rPr>
           <w:rFonts w:ascii="宋体" w:eastAsia="宋体" w:hAnsi="宋体" w:hint="eastAsia"/>
+          <w:b/>
         </w:rPr>
         <w:t>：</w:t>
       </w:r>
+    </w:p>
+    <w:p>
+      <w:pPr>
+        <w:rPr>
+          <w:rFonts w:ascii="宋体" w:eastAsia="宋体" w:hAnsi="宋体"/>
+        </w:rPr>
+      </w:pPr>
+      <m:oMathPara>
+        <m:oMath>
+          <m:d>
+            <m:dPr>
+              <m:begChr m:val="{"/>
+              <m:endChr m:val=""/>
+              <m:ctrlPr>
+                <w:rPr>
+                  <w:rFonts w:ascii="Cambria Math" w:eastAsia="宋体" w:hAnsi="Cambria Math" w:cs="Times New Roman"/>
+                  <w:kern w:val="0"/>
+                  <w:szCs w:val="24"/>
+                </w:rPr>
+              </m:ctrlPr>
+            </m:dPr>
+            <m:e>
+              <m:eqArr>
+                <m:eqArrPr>
+                  <m:ctrlPr>
+                    <w:rPr>
+                      <w:rFonts w:ascii="Cambria Math" w:eastAsia="宋体" w:hAnsi="Cambria Math" w:cs="Times New Roman"/>
+                      <w:kern w:val="0"/>
+                      <w:szCs w:val="24"/>
+                    </w:rPr>
+                  </m:ctrlPr>
+                </m:eqArrPr>
+                <m:e>
+                  <m:sSub>
+                    <m:sSubPr>
+                      <m:ctrlPr>
+                        <w:rPr>
+                          <w:rFonts w:ascii="Cambria Math" w:eastAsia="宋体" w:hAnsi="Cambria Math" w:cs="Times New Roman"/>
+                          <w:i/>
+                          <w:kern w:val="0"/>
+                          <w:szCs w:val="24"/>
+                        </w:rPr>
+                      </m:ctrlPr>
+                    </m:sSubPr>
+                    <m:e>
+                      <m:r>
+                        <w:rPr>
+                          <w:rFonts w:ascii="Cambria Math" w:eastAsia="宋体" w:hAnsi="Cambria Math" w:cs="Times New Roman" w:hint="eastAsia"/>
+                          <w:kern w:val="0"/>
+                          <w:szCs w:val="24"/>
+                        </w:rPr>
+                        <m:t>r</m:t>
+                      </m:r>
+                    </m:e>
+                    <m:sub>
+                      <m:r>
+                        <w:rPr>
+                          <w:rFonts w:ascii="Cambria Math" w:eastAsia="宋体" w:hAnsi="Cambria Math" w:cs="Times New Roman"/>
+                          <w:kern w:val="0"/>
+                          <w:szCs w:val="24"/>
+                        </w:rPr>
+                        <m:t>t</m:t>
+                      </m:r>
+                    </m:sub>
+                  </m:sSub>
+                  <m:r>
+                    <w:rPr>
+                      <w:rFonts w:ascii="Cambria Math" w:eastAsia="宋体" w:hAnsi="Cambria Math" w:cs="Times New Roman"/>
+                      <w:kern w:val="0"/>
+                      <w:szCs w:val="24"/>
+                    </w:rPr>
+                    <m:t>=μ+</m:t>
+                  </m:r>
+                  <m:rad>
+                    <m:radPr>
+                      <m:degHide m:val="1"/>
+                      <m:ctrlPr>
+                        <w:rPr>
+                          <w:rFonts w:ascii="Cambria Math" w:eastAsia="宋体" w:hAnsi="Cambria Math" w:cs="Times New Roman"/>
+                          <w:i/>
+                          <w:kern w:val="0"/>
+                          <w:szCs w:val="24"/>
+                        </w:rPr>
+                      </m:ctrlPr>
+                    </m:radPr>
+                    <m:deg/>
+                    <m:e>
+                      <m:sSub>
+                        <m:sSubPr>
+                          <m:ctrlPr>
+                            <w:rPr>
+                              <w:rFonts w:ascii="Cambria Math" w:eastAsia="宋体" w:hAnsi="Cambria Math" w:cs="Times New Roman"/>
+                              <w:i/>
+                              <w:kern w:val="0"/>
+                              <w:szCs w:val="24"/>
+                            </w:rPr>
+                          </m:ctrlPr>
+                        </m:sSubPr>
+                        <m:e>
+                          <m:r>
+                            <w:rPr>
+                              <w:rFonts w:ascii="Cambria Math" w:eastAsia="宋体" w:hAnsi="Cambria Math" w:cs="Times New Roman"/>
+                              <w:kern w:val="0"/>
+                              <w:szCs w:val="24"/>
+                            </w:rPr>
+                            <m:t>h</m:t>
+                          </m:r>
+                        </m:e>
+                        <m:sub>
+                          <m:r>
+                            <w:rPr>
+                              <w:rFonts w:ascii="Cambria Math" w:eastAsia="宋体" w:hAnsi="Cambria Math" w:cs="Times New Roman"/>
+                              <w:kern w:val="0"/>
+                              <w:szCs w:val="24"/>
+                            </w:rPr>
+                            <m:t>t</m:t>
+                          </m:r>
+                        </m:sub>
+                      </m:sSub>
+                    </m:e>
+                  </m:rad>
+                  <m:sSub>
+                    <m:sSubPr>
+                      <m:ctrlPr>
+                        <w:rPr>
+                          <w:rFonts w:ascii="Cambria Math" w:eastAsia="宋体" w:hAnsi="Cambria Math" w:cs="Times New Roman"/>
+                          <w:i/>
+                          <w:kern w:val="0"/>
+                          <w:szCs w:val="24"/>
+                        </w:rPr>
+                      </m:ctrlPr>
+                    </m:sSubPr>
+                    <m:e>
+                      <m:r>
+                        <w:rPr>
+                          <w:rFonts w:ascii="Cambria Math" w:eastAsia="宋体" w:hAnsi="Cambria Math" w:cs="Times New Roman"/>
+                          <w:kern w:val="0"/>
+                          <w:szCs w:val="24"/>
+                        </w:rPr>
+                        <m:t>ε</m:t>
+                      </m:r>
+                    </m:e>
+                    <m:sub>
+                      <m:r>
+                        <w:rPr>
+                          <w:rFonts w:ascii="Cambria Math" w:eastAsia="宋体" w:hAnsi="Cambria Math" w:cs="Times New Roman"/>
+                          <w:kern w:val="0"/>
+                          <w:szCs w:val="24"/>
+                        </w:rPr>
+                        <m:t>t</m:t>
+                      </m:r>
+                    </m:sub>
+                  </m:sSub>
+                  <m:r>
+                    <w:rPr>
+                      <w:rFonts w:ascii="Cambria Math" w:eastAsia="宋体" w:hAnsi="Cambria Math" w:cs="Times New Roman"/>
+                      <w:kern w:val="0"/>
+                      <w:szCs w:val="24"/>
+                    </w:rPr>
+                    <m:t xml:space="preserve">, </m:t>
+                  </m:r>
+                  <m:sSub>
+                    <m:sSubPr>
+                      <m:ctrlPr>
+                        <w:rPr>
+                          <w:rFonts w:ascii="Cambria Math" w:eastAsia="宋体" w:hAnsi="Cambria Math" w:cs="Times New Roman"/>
+                          <w:i/>
+                          <w:kern w:val="0"/>
+                          <w:szCs w:val="24"/>
+                        </w:rPr>
+                      </m:ctrlPr>
+                    </m:sSubPr>
+                    <m:e>
+                      <m:r>
+                        <w:rPr>
+                          <w:rFonts w:ascii="Cambria Math" w:eastAsia="宋体" w:hAnsi="Cambria Math" w:cs="Times New Roman"/>
+                          <w:kern w:val="0"/>
+                          <w:szCs w:val="24"/>
+                        </w:rPr>
+                        <m:t>ε</m:t>
+                      </m:r>
+                    </m:e>
+                    <m:sub>
+                      <m:r>
+                        <w:rPr>
+                          <w:rFonts w:ascii="Cambria Math" w:eastAsia="宋体" w:hAnsi="Cambria Math" w:cs="Times New Roman"/>
+                          <w:kern w:val="0"/>
+                          <w:szCs w:val="24"/>
+                        </w:rPr>
+                        <m:t>t</m:t>
+                      </m:r>
+                    </m:sub>
+                  </m:sSub>
+                  <m:r>
+                    <w:rPr>
+                      <w:rFonts w:ascii="Cambria Math" w:eastAsia="宋体" w:hAnsi="Cambria Math" w:cs="Times New Roman"/>
+                      <w:kern w:val="0"/>
+                      <w:szCs w:val="24"/>
+                    </w:rPr>
+                    <m:t>~i.i.d                                              (1)</m:t>
+                  </m:r>
+                </m:e>
+                <m:e>
+                  <m:r>
+                    <w:rPr>
+                      <w:rFonts w:ascii="Cambria Math" w:eastAsia="宋体" w:hAnsi="Cambria Math" w:cs="Times New Roman"/>
+                      <w:kern w:val="0"/>
+                      <w:szCs w:val="24"/>
+                    </w:rPr>
+                    <m:t>ln</m:t>
+                  </m:r>
+                  <m:sSub>
+                    <m:sSubPr>
+                      <m:ctrlPr>
+                        <w:rPr>
+                          <w:rFonts w:ascii="Cambria Math" w:eastAsia="宋体" w:hAnsi="Cambria Math" w:cs="Times New Roman"/>
+                          <w:i/>
+                          <w:kern w:val="0"/>
+                          <w:szCs w:val="24"/>
+                        </w:rPr>
+                      </m:ctrlPr>
+                    </m:sSubPr>
+                    <m:e>
+                      <m:r>
+                        <w:rPr>
+                          <w:rFonts w:ascii="Cambria Math" w:eastAsia="宋体" w:hAnsi="Cambria Math" w:cs="Times New Roman"/>
+                          <w:kern w:val="0"/>
+                          <w:szCs w:val="24"/>
+                        </w:rPr>
+                        <m:t>h</m:t>
+                      </m:r>
+                    </m:e>
+                    <m:sub>
+                      <m:r>
+                        <w:rPr>
+                          <w:rFonts w:ascii="Cambria Math" w:eastAsia="宋体" w:hAnsi="Cambria Math" w:cs="Times New Roman"/>
+                          <w:kern w:val="0"/>
+                          <w:szCs w:val="24"/>
+                        </w:rPr>
+                        <m:t>t</m:t>
+                      </m:r>
+                    </m:sub>
+                  </m:sSub>
+                  <m:r>
+                    <w:rPr>
+                      <w:rFonts w:ascii="Cambria Math" w:eastAsia="宋体" w:hAnsi="Cambria Math" w:cs="Times New Roman"/>
+                      <w:kern w:val="0"/>
+                      <w:szCs w:val="24"/>
+                    </w:rPr>
+                    <m:t>=ω+</m:t>
+                  </m:r>
+                  <m:sSubSup>
+                    <m:sSubSupPr>
+                      <m:ctrlPr>
+                        <w:rPr>
+                          <w:rFonts w:ascii="Cambria Math" w:eastAsia="宋体" w:hAnsi="Cambria Math" w:cs="Times New Roman"/>
+                          <w:i/>
+                          <w:kern w:val="0"/>
+                          <w:szCs w:val="24"/>
+                        </w:rPr>
+                      </m:ctrlPr>
+                    </m:sSubSupPr>
+                    <m:e>
+                      <m:r>
+                        <m:rPr>
+                          <m:sty m:val="p"/>
+                        </m:rPr>
+                        <w:rPr>
+                          <w:rFonts w:ascii="Cambria Math" w:eastAsia="宋体" w:hAnsi="Cambria Math" w:cs="Times New Roman"/>
+                          <w:kern w:val="0"/>
+                          <w:szCs w:val="24"/>
+                        </w:rPr>
+                        <m:t>Σ</m:t>
+                      </m:r>
+                    </m:e>
+                    <m:sub>
+                      <m:r>
+                        <w:rPr>
+                          <w:rFonts w:ascii="Cambria Math" w:eastAsia="宋体" w:hAnsi="Cambria Math" w:cs="Times New Roman"/>
+                          <w:kern w:val="0"/>
+                          <w:szCs w:val="24"/>
+                        </w:rPr>
+                        <m:t>i=1</m:t>
+                      </m:r>
+                    </m:sub>
+                    <m:sup>
+                      <m:r>
+                        <w:rPr>
+                          <w:rFonts w:ascii="Cambria Math" w:eastAsia="宋体" w:hAnsi="Cambria Math" w:cs="Times New Roman"/>
+                          <w:kern w:val="0"/>
+                          <w:szCs w:val="24"/>
+                        </w:rPr>
+                        <m:t>q</m:t>
+                      </m:r>
+                    </m:sup>
+                  </m:sSubSup>
+                  <m:sSub>
+                    <m:sSubPr>
+                      <m:ctrlPr>
+                        <w:rPr>
+                          <w:rFonts w:ascii="Cambria Math" w:eastAsia="宋体" w:hAnsi="Cambria Math" w:cs="Times New Roman"/>
+                          <w:i/>
+                          <w:kern w:val="0"/>
+                          <w:szCs w:val="24"/>
+                        </w:rPr>
+                      </m:ctrlPr>
+                    </m:sSubPr>
+                    <m:e>
+                      <m:r>
+                        <w:rPr>
+                          <w:rFonts w:ascii="Cambria Math" w:eastAsia="宋体" w:hAnsi="Cambria Math" w:cs="Times New Roman"/>
+                          <w:kern w:val="0"/>
+                          <w:szCs w:val="24"/>
+                        </w:rPr>
+                        <m:t>α</m:t>
+                      </m:r>
+                    </m:e>
+                    <m:sub>
+                      <m:r>
+                        <w:rPr>
+                          <w:rFonts w:ascii="Cambria Math" w:eastAsia="宋体" w:hAnsi="Cambria Math" w:cs="Times New Roman"/>
+                          <w:kern w:val="0"/>
+                          <w:szCs w:val="24"/>
+                        </w:rPr>
+                        <m:t>i</m:t>
+                      </m:r>
+                    </m:sub>
+                  </m:sSub>
+                  <m:r>
+                    <w:rPr>
+                      <w:rFonts w:ascii="Cambria Math" w:eastAsia="宋体" w:hAnsi="Cambria Math" w:cs="Times New Roman"/>
+                      <w:kern w:val="0"/>
+                      <w:szCs w:val="24"/>
+                    </w:rPr>
+                    <m:t>ln</m:t>
+                  </m:r>
+                  <m:sSub>
+                    <m:sSubPr>
+                      <m:ctrlPr>
+                        <w:rPr>
+                          <w:rFonts w:ascii="Cambria Math" w:eastAsia="宋体" w:hAnsi="Cambria Math" w:cs="Times New Roman"/>
+                          <w:i/>
+                          <w:kern w:val="0"/>
+                          <w:szCs w:val="24"/>
+                        </w:rPr>
+                      </m:ctrlPr>
+                    </m:sSubPr>
+                    <m:e>
+                      <m:r>
+                        <w:rPr>
+                          <w:rFonts w:ascii="Cambria Math" w:eastAsia="宋体" w:hAnsi="Cambria Math" w:cs="Times New Roman"/>
+                          <w:kern w:val="0"/>
+                          <w:szCs w:val="24"/>
+                        </w:rPr>
+                        <m:t>x</m:t>
+                      </m:r>
+                    </m:e>
+                    <m:sub>
+                      <m:r>
+                        <w:rPr>
+                          <w:rFonts w:ascii="Cambria Math" w:eastAsia="宋体" w:hAnsi="Cambria Math" w:cs="Times New Roman"/>
+                          <w:kern w:val="0"/>
+                          <w:szCs w:val="24"/>
+                        </w:rPr>
+                        <m:t>t-i</m:t>
+                      </m:r>
+                    </m:sub>
+                  </m:sSub>
+                  <m:r>
+                    <w:rPr>
+                      <w:rFonts w:ascii="Cambria Math" w:eastAsia="宋体" w:hAnsi="Cambria Math" w:cs="Times New Roman"/>
+                      <w:kern w:val="0"/>
+                      <w:szCs w:val="24"/>
+                    </w:rPr>
+                    <m:t>+</m:t>
+                  </m:r>
+                  <m:sSubSup>
+                    <m:sSubSupPr>
+                      <m:ctrlPr>
+                        <w:rPr>
+                          <w:rFonts w:ascii="Cambria Math" w:eastAsia="宋体" w:hAnsi="Cambria Math" w:cs="Times New Roman"/>
+                          <w:i/>
+                          <w:kern w:val="0"/>
+                          <w:szCs w:val="24"/>
+                        </w:rPr>
+                      </m:ctrlPr>
+                    </m:sSubSupPr>
+                    <m:e>
+                      <m:r>
+                        <m:rPr>
+                          <m:sty m:val="p"/>
+                        </m:rPr>
+                        <w:rPr>
+                          <w:rFonts w:ascii="Cambria Math" w:eastAsia="宋体" w:hAnsi="Cambria Math" w:cs="Times New Roman"/>
+                          <w:kern w:val="0"/>
+                          <w:szCs w:val="24"/>
+                        </w:rPr>
+                        <m:t>Σ</m:t>
+                      </m:r>
+                    </m:e>
+                    <m:sub>
+                      <m:r>
+                        <w:rPr>
+                          <w:rFonts w:ascii="Cambria Math" w:eastAsia="宋体" w:hAnsi="Cambria Math" w:cs="Times New Roman"/>
+                          <w:kern w:val="0"/>
+                          <w:szCs w:val="24"/>
+                        </w:rPr>
+                        <m:t>i=1</m:t>
+                      </m:r>
+                    </m:sub>
+                    <m:sup>
+                      <m:r>
+                        <w:rPr>
+                          <w:rFonts w:ascii="Cambria Math" w:eastAsia="宋体" w:hAnsi="Cambria Math" w:cs="Times New Roman"/>
+                          <w:kern w:val="0"/>
+                          <w:szCs w:val="24"/>
+                        </w:rPr>
+                        <m:t>p</m:t>
+                      </m:r>
+                    </m:sup>
+                  </m:sSubSup>
+                  <m:sSub>
+                    <m:sSubPr>
+                      <m:ctrlPr>
+                        <w:rPr>
+                          <w:rFonts w:ascii="Cambria Math" w:eastAsia="宋体" w:hAnsi="Cambria Math" w:cs="Times New Roman"/>
+                          <w:i/>
+                          <w:kern w:val="0"/>
+                          <w:szCs w:val="24"/>
+                        </w:rPr>
+                      </m:ctrlPr>
+                    </m:sSubPr>
+                    <m:e>
+                      <m:r>
+                        <w:rPr>
+                          <w:rFonts w:ascii="Cambria Math" w:eastAsia="宋体" w:hAnsi="Cambria Math" w:cs="Times New Roman"/>
+                          <w:kern w:val="0"/>
+                          <w:szCs w:val="24"/>
+                        </w:rPr>
+                        <m:t>β</m:t>
+                      </m:r>
+                    </m:e>
+                    <m:sub>
+                      <m:r>
+                        <w:rPr>
+                          <w:rFonts w:ascii="Cambria Math" w:eastAsia="宋体" w:hAnsi="Cambria Math" w:cs="Times New Roman"/>
+                          <w:kern w:val="0"/>
+                          <w:szCs w:val="24"/>
+                        </w:rPr>
+                        <m:t>i</m:t>
+                      </m:r>
+                    </m:sub>
+                  </m:sSub>
+                  <m:r>
+                    <w:rPr>
+                      <w:rFonts w:ascii="Cambria Math" w:eastAsia="宋体" w:hAnsi="Cambria Math" w:cs="Times New Roman"/>
+                      <w:kern w:val="0"/>
+                      <w:szCs w:val="24"/>
+                    </w:rPr>
+                    <m:t>ln</m:t>
+                  </m:r>
+                  <m:sSub>
+                    <m:sSubPr>
+                      <m:ctrlPr>
+                        <w:rPr>
+                          <w:rFonts w:ascii="Cambria Math" w:eastAsia="宋体" w:hAnsi="Cambria Math" w:cs="Times New Roman"/>
+                          <w:i/>
+                          <w:kern w:val="0"/>
+                          <w:szCs w:val="24"/>
+                        </w:rPr>
+                      </m:ctrlPr>
+                    </m:sSubPr>
+                    <m:e>
+                      <m:r>
+                        <w:rPr>
+                          <w:rFonts w:ascii="Cambria Math" w:eastAsia="宋体" w:hAnsi="Cambria Math" w:cs="Times New Roman"/>
+                          <w:kern w:val="0"/>
+                          <w:szCs w:val="24"/>
+                        </w:rPr>
+                        <m:t>h</m:t>
+                      </m:r>
+                    </m:e>
+                    <m:sub>
+                      <m:r>
+                        <w:rPr>
+                          <w:rFonts w:ascii="Cambria Math" w:eastAsia="宋体" w:hAnsi="Cambria Math" w:cs="Times New Roman"/>
+                          <w:kern w:val="0"/>
+                          <w:szCs w:val="24"/>
+                        </w:rPr>
+                        <m:t>t-i</m:t>
+                      </m:r>
+                    </m:sub>
+                  </m:sSub>
+                  <m:r>
+                    <w:rPr>
+                      <w:rFonts w:ascii="Cambria Math" w:eastAsia="宋体" w:hAnsi="Cambria Math" w:cs="Times New Roman"/>
+                      <w:kern w:val="0"/>
+                      <w:szCs w:val="24"/>
+                    </w:rPr>
+                    <m:t xml:space="preserve">                (2)</m:t>
+                  </m:r>
+                </m:e>
+                <m:e>
+                  <m:r>
+                    <w:rPr>
+                      <w:rFonts w:ascii="Cambria Math" w:eastAsia="宋体" w:hAnsi="Cambria Math" w:cs="Times New Roman"/>
+                      <w:kern w:val="0"/>
+                      <w:szCs w:val="24"/>
+                    </w:rPr>
+                    <m:t>ln</m:t>
+                  </m:r>
+                  <m:sSub>
+                    <m:sSubPr>
+                      <m:ctrlPr>
+                        <w:rPr>
+                          <w:rFonts w:ascii="Cambria Math" w:eastAsia="宋体" w:hAnsi="Cambria Math" w:cs="Times New Roman"/>
+                          <w:i/>
+                          <w:kern w:val="0"/>
+                          <w:szCs w:val="24"/>
+                        </w:rPr>
+                      </m:ctrlPr>
+                    </m:sSubPr>
+                    <m:e>
+                      <m:r>
+                        <w:rPr>
+                          <w:rFonts w:ascii="Cambria Math" w:eastAsia="宋体" w:hAnsi="Cambria Math" w:cs="Times New Roman"/>
+                          <w:kern w:val="0"/>
+                          <w:szCs w:val="24"/>
+                        </w:rPr>
+                        <m:t>x</m:t>
+                      </m:r>
+                    </m:e>
+                    <m:sub>
+                      <m:r>
+                        <w:rPr>
+                          <w:rFonts w:ascii="Cambria Math" w:eastAsia="宋体" w:hAnsi="Cambria Math" w:cs="Times New Roman"/>
+                          <w:kern w:val="0"/>
+                          <w:szCs w:val="24"/>
+                        </w:rPr>
+                        <m:t>t</m:t>
+                      </m:r>
+                    </m:sub>
+                  </m:sSub>
+                  <m:r>
+                    <w:rPr>
+                      <w:rFonts w:ascii="Cambria Math" w:eastAsia="宋体" w:hAnsi="Cambria Math" w:cs="Times New Roman"/>
+                      <w:kern w:val="0"/>
+                      <w:szCs w:val="24"/>
+                    </w:rPr>
+                    <m:t>=ζ+δln</m:t>
+                  </m:r>
+                  <m:sSub>
+                    <m:sSubPr>
+                      <m:ctrlPr>
+                        <w:rPr>
+                          <w:rFonts w:ascii="Cambria Math" w:eastAsia="宋体" w:hAnsi="Cambria Math" w:cs="Times New Roman"/>
+                          <w:i/>
+                          <w:kern w:val="0"/>
+                          <w:szCs w:val="24"/>
+                        </w:rPr>
+                      </m:ctrlPr>
+                    </m:sSubPr>
+                    <m:e>
+                      <m:r>
+                        <w:rPr>
+                          <w:rFonts w:ascii="Cambria Math" w:eastAsia="宋体" w:hAnsi="Cambria Math" w:cs="Times New Roman"/>
+                          <w:kern w:val="0"/>
+                          <w:szCs w:val="24"/>
+                        </w:rPr>
+                        <m:t>h</m:t>
+                      </m:r>
+                    </m:e>
+                    <m:sub>
+                      <m:r>
+                        <w:rPr>
+                          <w:rFonts w:ascii="Cambria Math" w:eastAsia="宋体" w:hAnsi="Cambria Math" w:cs="Times New Roman"/>
+                          <w:kern w:val="0"/>
+                          <w:szCs w:val="24"/>
+                        </w:rPr>
+                        <m:t>t</m:t>
+                      </m:r>
+                    </m:sub>
+                  </m:sSub>
+                  <m:r>
+                    <w:rPr>
+                      <w:rFonts w:ascii="Cambria Math" w:eastAsia="宋体" w:hAnsi="Cambria Math" w:cs="Times New Roman"/>
+                      <w:kern w:val="0"/>
+                      <w:szCs w:val="24"/>
+                    </w:rPr>
+                    <m:t>+τ</m:t>
+                  </m:r>
+                  <m:d>
+                    <m:dPr>
+                      <m:ctrlPr>
+                        <w:rPr>
+                          <w:rFonts w:ascii="Cambria Math" w:eastAsia="宋体" w:hAnsi="Cambria Math" w:cs="Times New Roman"/>
+                          <w:i/>
+                          <w:kern w:val="0"/>
+                          <w:szCs w:val="24"/>
+                        </w:rPr>
+                      </m:ctrlPr>
+                    </m:dPr>
+                    <m:e>
+                      <m:sSub>
+                        <m:sSubPr>
+                          <m:ctrlPr>
+                            <w:rPr>
+                              <w:rFonts w:ascii="Cambria Math" w:eastAsia="宋体" w:hAnsi="Cambria Math" w:cs="Times New Roman"/>
+                              <w:i/>
+                              <w:kern w:val="0"/>
+                              <w:szCs w:val="24"/>
+                            </w:rPr>
+                          </m:ctrlPr>
+                        </m:sSubPr>
+                        <m:e>
+                          <m:r>
+                            <w:rPr>
+                              <w:rFonts w:ascii="Cambria Math" w:eastAsia="宋体" w:hAnsi="Cambria Math" w:cs="Times New Roman"/>
+                              <w:kern w:val="0"/>
+                              <w:szCs w:val="24"/>
+                            </w:rPr>
+                            <m:t>ε</m:t>
+                          </m:r>
+                        </m:e>
+                        <m:sub>
+                          <m:r>
+                            <w:rPr>
+                              <w:rFonts w:ascii="Cambria Math" w:eastAsia="宋体" w:hAnsi="Cambria Math" w:cs="Times New Roman"/>
+                              <w:kern w:val="0"/>
+                              <w:szCs w:val="24"/>
+                            </w:rPr>
+                            <m:t>t</m:t>
+                          </m:r>
+                        </m:sub>
+                      </m:sSub>
+                    </m:e>
+                  </m:d>
+                  <m:r>
+                    <w:rPr>
+                      <w:rFonts w:ascii="Cambria Math" w:eastAsia="宋体" w:hAnsi="Cambria Math" w:cs="Times New Roman"/>
+                      <w:kern w:val="0"/>
+                      <w:szCs w:val="24"/>
+                    </w:rPr>
+                    <m:t>+</m:t>
+                  </m:r>
+                  <m:sSub>
+                    <m:sSubPr>
+                      <m:ctrlPr>
+                        <w:rPr>
+                          <w:rFonts w:ascii="Cambria Math" w:eastAsia="宋体" w:hAnsi="Cambria Math" w:cs="Times New Roman"/>
+                          <w:i/>
+                          <w:kern w:val="0"/>
+                          <w:szCs w:val="24"/>
+                        </w:rPr>
+                      </m:ctrlPr>
+                    </m:sSubPr>
+                    <m:e>
+                      <m:r>
+                        <w:rPr>
+                          <w:rFonts w:ascii="Cambria Math" w:eastAsia="宋体" w:hAnsi="Cambria Math" w:cs="Times New Roman"/>
+                          <w:kern w:val="0"/>
+                          <w:szCs w:val="24"/>
+                        </w:rPr>
+                        <m:t>u</m:t>
+                      </m:r>
+                    </m:e>
+                    <m:sub>
+                      <m:r>
+                        <w:rPr>
+                          <w:rFonts w:ascii="Cambria Math" w:eastAsia="宋体" w:hAnsi="Cambria Math" w:cs="Times New Roman"/>
+                          <w:kern w:val="0"/>
+                          <w:szCs w:val="24"/>
+                        </w:rPr>
+                        <m:t>t</m:t>
+                      </m:r>
+                    </m:sub>
+                  </m:sSub>
+                  <m:r>
+                    <w:rPr>
+                      <w:rFonts w:ascii="Cambria Math" w:eastAsia="宋体" w:hAnsi="Cambria Math" w:cs="Times New Roman"/>
+                      <w:kern w:val="0"/>
+                      <w:szCs w:val="24"/>
+                    </w:rPr>
+                    <m:t>,</m:t>
+                  </m:r>
+                  <m:sSub>
+                    <m:sSubPr>
+                      <m:ctrlPr>
+                        <w:rPr>
+                          <w:rFonts w:ascii="Cambria Math" w:eastAsia="宋体" w:hAnsi="Cambria Math" w:cs="Times New Roman"/>
+                          <w:i/>
+                          <w:kern w:val="0"/>
+                          <w:szCs w:val="24"/>
+                        </w:rPr>
+                      </m:ctrlPr>
+                    </m:sSubPr>
+                    <m:e>
+                      <m:r>
+                        <w:rPr>
+                          <w:rFonts w:ascii="Cambria Math" w:eastAsia="宋体" w:hAnsi="Cambria Math" w:cs="Times New Roman"/>
+                          <w:kern w:val="0"/>
+                          <w:szCs w:val="24"/>
+                        </w:rPr>
+                        <m:t>u</m:t>
+                      </m:r>
+                    </m:e>
+                    <m:sub>
+                      <m:r>
+                        <w:rPr>
+                          <w:rFonts w:ascii="Cambria Math" w:eastAsia="宋体" w:hAnsi="Cambria Math" w:cs="Times New Roman"/>
+                          <w:kern w:val="0"/>
+                          <w:szCs w:val="24"/>
+                        </w:rPr>
+                        <m:t>t</m:t>
+                      </m:r>
+                    </m:sub>
+                  </m:sSub>
+                  <m:r>
+                    <w:rPr>
+                      <w:rFonts w:ascii="Cambria Math" w:eastAsia="宋体" w:hAnsi="Cambria Math" w:cs="Times New Roman"/>
+                      <w:kern w:val="0"/>
+                      <w:szCs w:val="24"/>
+                    </w:rPr>
+                    <m:t xml:space="preserve">~i.i.d </m:t>
+                  </m:r>
+                  <m:r>
+                    <w:rPr>
+                      <w:rFonts w:ascii="Cambria Math" w:eastAsia="宋体" w:hAnsi="Cambria Math" w:cs="Times New Roman" w:hint="eastAsia"/>
+                      <w:kern w:val="0"/>
+                      <w:szCs w:val="24"/>
+                    </w:rPr>
+                    <m:t>N</m:t>
+                  </m:r>
+                  <m:r>
+                    <w:rPr>
+                      <w:rFonts w:ascii="Cambria Math" w:eastAsia="宋体" w:hAnsi="Cambria Math" w:cs="Times New Roman"/>
+                      <w:kern w:val="0"/>
+                      <w:szCs w:val="24"/>
+                    </w:rPr>
+                    <m:t>(0,λ)  (3)</m:t>
+                  </m:r>
+                </m:e>
+              </m:eqArr>
+            </m:e>
+          </m:d>
+        </m:oMath>
+      </m:oMathPara>
     </w:p>
     <w:p>
       <w:pPr>
@@ -764,6 +1564,98 @@
           <w:rFonts w:ascii="宋体" w:eastAsia="宋体" w:hAnsi="宋体" w:hint="eastAsia"/>
         </w:rPr>
         <w:t>部分加代表日历效应的其他外生变量</w:t>
+      </w:r>
+      <w:r>
+        <w:rPr>
+          <w:rFonts w:ascii="宋体" w:eastAsia="宋体" w:hAnsi="宋体" w:hint="eastAsia"/>
+        </w:rPr>
+        <w:t>，</w:t>
+      </w:r>
+      <w:r>
+        <w:rPr>
+          <w:rFonts w:ascii="宋体" w:eastAsia="宋体" w:hAnsi="宋体" w:hint="eastAsia"/>
+        </w:rPr>
+        <w:t>本文</w:t>
+      </w:r>
+      <w:r>
+        <w:rPr>
+          <w:rFonts w:ascii="宋体" w:eastAsia="宋体" w:hAnsi="宋体" w:hint="eastAsia"/>
+        </w:rPr>
+        <w:t>初始</w:t>
+      </w:r>
+      <w:r>
+        <w:rPr>
+          <w:rFonts w:ascii="宋体" w:eastAsia="宋体" w:hAnsi="宋体" w:hint="eastAsia"/>
+        </w:rPr>
+        <w:t>采用</w:t>
+      </w:r>
+      <w:r>
+        <w:rPr>
+          <w:rFonts w:ascii="宋体" w:eastAsia="宋体" w:hAnsi="宋体" w:hint="eastAsia"/>
+        </w:rPr>
+        <w:t>最为简单的ARMA</w:t>
+      </w:r>
+      <w:r>
+        <w:rPr>
+          <w:rFonts w:ascii="宋体" w:eastAsia="宋体" w:hAnsi="宋体"/>
+        </w:rPr>
+        <w:t>(0,0)</w:t>
+      </w:r>
+      <w:r>
+        <w:rPr>
+          <w:rFonts w:ascii="宋体" w:eastAsia="宋体" w:hAnsi="宋体" w:hint="eastAsia"/>
+        </w:rPr>
+        <w:t>的形式</w:t>
+      </w:r>
+      <w:r>
+        <w:rPr>
+          <w:rFonts w:ascii="宋体" w:eastAsia="宋体" w:hAnsi="宋体" w:hint="eastAsia"/>
+        </w:rPr>
+        <w:t>，不对该部分作过多探究</w:t>
+      </w:r>
+      <w:r>
+        <w:rPr>
+          <w:rFonts w:ascii="宋体" w:eastAsia="宋体" w:hAnsi="宋体" w:hint="eastAsia"/>
+        </w:rPr>
+        <w:t>将模型复杂化</w:t>
+      </w:r>
+      <w:r>
+        <w:rPr>
+          <w:rFonts w:ascii="宋体" w:eastAsia="宋体" w:hAnsi="宋体" w:hint="eastAsia"/>
+        </w:rPr>
+        <w:t>，但</w:t>
+      </w:r>
+      <w:proofErr w:type="gramStart"/>
+      <w:r>
+        <w:rPr>
+          <w:rFonts w:ascii="宋体" w:eastAsia="宋体" w:hAnsi="宋体" w:hint="eastAsia"/>
+        </w:rPr>
+        <w:t>若</w:t>
+      </w:r>
+      <w:r>
+        <w:rPr>
+          <w:rFonts w:ascii="宋体" w:eastAsia="宋体" w:hAnsi="宋体" w:hint="eastAsia"/>
+        </w:rPr>
+        <w:t>联合</w:t>
+      </w:r>
+      <w:proofErr w:type="gramEnd"/>
+      <w:r>
+        <w:rPr>
+          <w:rFonts w:ascii="宋体" w:eastAsia="宋体" w:hAnsi="宋体" w:hint="eastAsia"/>
+        </w:rPr>
+        <w:t>估计结果中的均值方程建模不充分则</w:t>
+      </w:r>
+      <w:r>
+        <w:rPr>
+          <w:rFonts w:ascii="宋体" w:eastAsia="宋体" w:hAnsi="宋体" w:hint="eastAsia"/>
+        </w:rPr>
+        <w:t>适当</w:t>
+      </w:r>
+      <w:r>
+        <w:rPr>
+          <w:rFonts w:ascii="宋体" w:eastAsia="宋体" w:hAnsi="宋体" w:hint="eastAsia"/>
+        </w:rPr>
+        <w:t>添加AR与MA项</w:t>
       </w:r>
       <w:r>
         <w:rPr>
@@ -964,7 +1856,7 @@
         <w:rPr>
           <w:rFonts w:ascii="宋体" w:eastAsia="宋体" w:hAnsi="宋体" w:hint="eastAsia"/>
         </w:rPr>
-        <w:t>；</w:t>
+        <w:t>。</w:t>
       </w:r>
     </w:p>
     <w:p>
@@ -1042,14 +1934,7 @@
         <w:rPr>
           <w:rFonts w:ascii="宋体" w:eastAsia="宋体" w:hAnsi="宋体" w:hint="eastAsia"/>
         </w:rPr>
-        <w:t>之后q</w:t>
-      </w:r>
-      <w:r>
-        <w:rPr>
-          <w:rFonts w:ascii="宋体" w:eastAsia="宋体" w:hAnsi="宋体" w:hint="eastAsia"/>
-        </w:rPr>
-        <w:lastRenderedPageBreak/>
-        <w:t>阶的对数已实现波动率以及滞后p阶的对数方差，类似GARCH模型的波动率方程，只是将收益率扰动替换为已实现波动率</w:t>
+        <w:t>之后q阶的对数已实现波动率以及滞后p阶的对数方差，类似GARCH模型的波动率方程，只是将收益率扰动替换为已实现波动率</w:t>
       </w:r>
       <w:r>
         <w:rPr>
@@ -1061,7 +1946,7 @@
         <w:rPr>
           <w:rFonts w:ascii="宋体" w:eastAsia="宋体" w:hAnsi="宋体" w:hint="eastAsia"/>
         </w:rPr>
-        <w:t>；</w:t>
+        <w:t>。</w:t>
       </w:r>
     </w:p>
     <w:p>
@@ -1461,13 +2346,7 @@
         <w:rPr>
           <w:rFonts w:ascii="宋体" w:eastAsia="宋体" w:hAnsi="宋体" w:hint="eastAsia"/>
         </w:rPr>
-        <w:t>为</w:t>
-      </w:r>
-      <w:r>
-        <w:rPr>
-          <w:rFonts w:ascii="宋体" w:eastAsia="宋体" w:hAnsi="宋体" w:hint="eastAsia"/>
-        </w:rPr>
-        <w:t>正</w:t>
+        <w:t>为正</w:t>
       </w:r>
       <w:r>
         <w:rPr>
@@ -1548,13 +2427,7 @@
         <w:rPr>
           <w:rFonts w:ascii="宋体" w:eastAsia="宋体" w:hAnsi="宋体" w:hint="eastAsia"/>
         </w:rPr>
-        <w:t>的变动大于</w:t>
-      </w:r>
-      <w:r>
-        <w:rPr>
-          <w:rFonts w:ascii="宋体" w:eastAsia="宋体" w:hAnsi="宋体" w:hint="eastAsia"/>
-        </w:rPr>
-        <w:t>来自</w:t>
+        <w:t>的变动大于来自</w:t>
       </w:r>
       <m:oMath>
         <m:sSub>
@@ -1587,25 +2460,13 @@
         <w:rPr>
           <w:rFonts w:ascii="宋体" w:eastAsia="宋体" w:hAnsi="宋体" w:hint="eastAsia"/>
         </w:rPr>
-        <w:t>的</w:t>
-      </w:r>
-      <w:r>
-        <w:rPr>
-          <w:rFonts w:ascii="宋体" w:eastAsia="宋体" w:hAnsi="宋体" w:hint="eastAsia"/>
-        </w:rPr>
-        <w:t>正</w:t>
-      </w:r>
-      <w:r>
-        <w:rPr>
-          <w:rFonts w:ascii="宋体" w:eastAsia="宋体" w:hAnsi="宋体" w:hint="eastAsia"/>
-        </w:rPr>
-        <w:t>向变动</w:t>
-      </w:r>
-      <w:r>
-        <w:rPr>
-          <w:rFonts w:ascii="宋体" w:eastAsia="宋体" w:hAnsi="宋体" w:hint="eastAsia"/>
-        </w:rPr>
-        <w:t>；</w:t>
+        <w:t>的正向变动</w:t>
+      </w:r>
+      <w:r>
+        <w:rPr>
+          <w:rFonts w:ascii="宋体" w:eastAsia="宋体" w:hAnsi="宋体" w:hint="eastAsia"/>
+        </w:rPr>
+        <w:t>。</w:t>
       </w:r>
     </w:p>
     <w:p>
@@ -1650,28 +2511,12 @@
           </m:sSubPr>
           <m:e>
             <m:r>
-              <m:rPr>
-                <m:sty m:val="p"/>
-              </m:rPr>
-              <w:rPr>
-                <w:rFonts w:ascii="Cambria Math" w:eastAsia="MS Gothic" w:hAnsi="MS Gothic" w:cs="MS Gothic"/>
-              </w:rPr>
-              <m:t>log</m:t>
-            </m:r>
-            <m:r>
-              <m:rPr>
-                <m:sty m:val="p"/>
-              </m:rPr>
-              <w:rPr>
-                <w:rFonts w:ascii="Tahoma" w:eastAsia="MS Gothic" w:hAnsi="Tahoma" w:cs="Tahoma"/>
-              </w:rPr>
-              <m:t>⁡</m:t>
-            </m:r>
-            <m:r>
-              <w:rPr>
-                <w:rFonts w:ascii="Cambria Math" w:eastAsia="MS Gothic" w:hAnsi="MS Gothic" w:cs="MS Gothic"/>
-              </w:rPr>
-              <m:t>(</m:t>
+              <w:rPr>
+                <w:rFonts w:ascii="Cambria Math" w:eastAsia="宋体" w:hAnsi="Cambria Math" w:cs="Times New Roman"/>
+                <w:kern w:val="0"/>
+                <w:szCs w:val="24"/>
+              </w:rPr>
+              <m:t>ln</m:t>
             </m:r>
             <m:r>
               <w:rPr>
@@ -1730,7 +2575,7 @@
           <w:rPr>
             <w:rFonts w:ascii="Cambria Math" w:eastAsia="宋体" w:hAnsi="Cambria Math"/>
           </w:rPr>
-          <m:t>)=</m:t>
+          <m:t>=</m:t>
         </m:r>
         <m:sSub>
           <m:sSubPr>
@@ -1742,28 +2587,12 @@
           </m:sSubPr>
           <m:e>
             <m:r>
-              <m:rPr>
-                <m:sty m:val="p"/>
-              </m:rPr>
-              <w:rPr>
-                <w:rFonts w:ascii="Cambria Math" w:eastAsia="MS Gothic" w:hAnsi="MS Gothic" w:cs="MS Gothic"/>
-              </w:rPr>
-              <m:t>log</m:t>
-            </m:r>
-            <m:r>
-              <m:rPr>
-                <m:sty m:val="p"/>
-              </m:rPr>
-              <w:rPr>
-                <w:rFonts w:ascii="Tahoma" w:eastAsia="MS Gothic" w:hAnsi="Tahoma" w:cs="Tahoma"/>
-              </w:rPr>
-              <m:t>⁡</m:t>
-            </m:r>
-            <m:r>
-              <w:rPr>
-                <w:rFonts w:ascii="Cambria Math" w:eastAsia="MS Gothic" w:hAnsi="MS Gothic" w:cs="MS Gothic"/>
-              </w:rPr>
-              <m:t>(</m:t>
+              <w:rPr>
+                <w:rFonts w:ascii="Cambria Math" w:eastAsia="宋体" w:hAnsi="Cambria Math" w:cs="Times New Roman"/>
+                <w:kern w:val="0"/>
+                <w:szCs w:val="24"/>
+              </w:rPr>
+              <m:t>ln</m:t>
             </m:r>
             <m:r>
               <w:rPr>
@@ -1788,40 +2617,15 @@
           <w:rPr>
             <w:rFonts w:ascii="Cambria Math" w:eastAsia="宋体" w:hAnsi="Cambria Math"/>
           </w:rPr>
-          <m:t>)</m:t>
-        </m:r>
-        <m:r>
-          <m:rPr>
-            <m:sty m:val="p"/>
-          </m:rPr>
-          <w:rPr>
-            <w:rFonts w:ascii="Cambria Math" w:eastAsia="宋体" w:hAnsi="Cambria Math"/>
-          </w:rPr>
           <m:t>+</m:t>
         </m:r>
         <m:r>
-          <m:rPr>
-            <m:sty m:val="p"/>
-          </m:rPr>
           <w:rPr>
-            <w:rFonts w:ascii="Cambria Math" w:eastAsia="MS Gothic" w:hAnsi="MS Gothic" w:cs="MS Gothic"/>
+            <w:rFonts w:ascii="Cambria Math" w:eastAsia="宋体" w:hAnsi="Cambria Math" w:cs="Times New Roman"/>
+            <w:kern w:val="0"/>
+            <w:szCs w:val="24"/>
           </w:rPr>
-          <m:t>log</m:t>
-        </m:r>
-        <m:r>
-          <m:rPr>
-            <m:sty m:val="p"/>
-          </m:rPr>
-          <w:rPr>
-            <w:rFonts w:ascii="Tahoma" w:eastAsia="MS Gothic" w:hAnsi="Tahoma" w:cs="Tahoma"/>
-          </w:rPr>
-          <m:t>⁡</m:t>
-        </m:r>
-        <m:r>
-          <w:rPr>
-            <w:rFonts w:ascii="Cambria Math" w:eastAsia="MS Gothic" w:hAnsi="MS Gothic" w:cs="MS Gothic"/>
-          </w:rPr>
-          <m:t>(</m:t>
+          <m:t>ln</m:t>
         </m:r>
         <m:sSubSup>
           <m:sSubSupPr>
@@ -1857,15 +2661,6 @@
             </m:r>
           </m:sup>
         </m:sSubSup>
-        <m:r>
-          <m:rPr>
-            <m:sty m:val="p"/>
-          </m:rPr>
-          <w:rPr>
-            <w:rFonts w:ascii="Cambria Math" w:eastAsia="宋体" w:hAnsi="Cambria Math"/>
-          </w:rPr>
-          <m:t>)</m:t>
-        </m:r>
       </m:oMath>
       <w:r>
         <w:rPr>
@@ -2070,28 +2865,12 @@
           </m:sSubPr>
           <m:e>
             <m:r>
-              <m:rPr>
-                <m:sty m:val="p"/>
-              </m:rPr>
-              <w:rPr>
-                <w:rFonts w:ascii="Cambria Math" w:eastAsia="MS Gothic" w:hAnsi="MS Gothic" w:cs="MS Gothic"/>
-              </w:rPr>
-              <m:t>log</m:t>
-            </m:r>
-            <m:r>
-              <m:rPr>
-                <m:sty m:val="p"/>
-              </m:rPr>
-              <w:rPr>
-                <w:rFonts w:ascii="Tahoma" w:eastAsia="MS Gothic" w:hAnsi="Tahoma" w:cs="Tahoma"/>
-              </w:rPr>
-              <m:t>⁡</m:t>
-            </m:r>
-            <m:r>
-              <w:rPr>
-                <w:rFonts w:ascii="Cambria Math" w:eastAsia="MS Gothic" w:hAnsi="MS Gothic" w:cs="MS Gothic"/>
-              </w:rPr>
-              <m:t>(</m:t>
+              <w:rPr>
+                <w:rFonts w:ascii="Cambria Math" w:eastAsia="宋体" w:hAnsi="Cambria Math" w:cs="Times New Roman"/>
+                <w:kern w:val="0"/>
+                <w:szCs w:val="24"/>
+              </w:rPr>
+              <m:t>ln</m:t>
             </m:r>
             <m:r>
               <w:rPr>
@@ -2109,21 +2888,600 @@
             </m:r>
           </m:sub>
         </m:sSub>
-        <m:r>
-          <m:rPr>
-            <m:sty m:val="p"/>
-          </m:rPr>
-          <w:rPr>
-            <w:rFonts w:ascii="Cambria Math" w:eastAsia="宋体" w:hAnsi="Cambria Math"/>
-          </w:rPr>
-          <m:t>)</m:t>
-        </m:r>
       </m:oMath>
       <w:r>
         <w:rPr>
           <w:rFonts w:ascii="宋体" w:eastAsia="宋体" w:hAnsi="宋体" w:hint="eastAsia"/>
         </w:rPr>
         <w:t>是</w:t>
+      </w:r>
+      <m:oMath>
+        <m:sSub>
+          <m:sSubPr>
+            <m:ctrlPr>
+              <w:rPr>
+                <w:rFonts w:ascii="Cambria Math" w:eastAsia="宋体" w:hAnsi="Cambria Math"/>
+              </w:rPr>
+            </m:ctrlPr>
+          </m:sSubPr>
+          <m:e>
+            <m:r>
+              <w:rPr>
+                <w:rFonts w:ascii="Cambria Math" w:eastAsia="宋体" w:hAnsi="Cambria Math" w:cs="Times New Roman"/>
+                <w:kern w:val="0"/>
+                <w:szCs w:val="24"/>
+              </w:rPr>
+              <m:t>ln</m:t>
+            </m:r>
+            <m:r>
+              <w:rPr>
+                <w:rFonts w:ascii="Cambria Math" w:eastAsia="宋体" w:hAnsi="Cambria Math"/>
+              </w:rPr>
+              <m:t>h</m:t>
+            </m:r>
+          </m:e>
+          <m:sub>
+            <m:r>
+              <w:rPr>
+                <w:rFonts w:ascii="Cambria Math" w:eastAsia="宋体" w:hAnsi="Cambria Math"/>
+              </w:rPr>
+              <m:t>t</m:t>
+            </m:r>
+          </m:sub>
+        </m:sSub>
+      </m:oMath>
+      <w:r>
+        <w:rPr>
+          <w:rFonts w:ascii="宋体" w:eastAsia="宋体" w:hAnsi="宋体" w:hint="eastAsia"/>
+        </w:rPr>
+        <w:t>与</w:t>
+      </w:r>
+      <m:oMath>
+        <m:sSub>
+          <m:sSubPr>
+            <m:ctrlPr>
+              <w:rPr>
+                <w:rFonts w:ascii="Cambria Math" w:eastAsia="宋体" w:hAnsi="Cambria Math"/>
+              </w:rPr>
+            </m:ctrlPr>
+          </m:sSubPr>
+          <m:e>
+            <m:r>
+              <w:rPr>
+                <w:rFonts w:ascii="Cambria Math" w:eastAsia="宋体" w:hAnsi="Cambria Math"/>
+              </w:rPr>
+              <m:t>ε</m:t>
+            </m:r>
+          </m:e>
+          <m:sub>
+            <m:r>
+              <w:rPr>
+                <w:rFonts w:ascii="Cambria Math" w:eastAsia="宋体" w:hAnsi="Cambria Math"/>
+              </w:rPr>
+              <m:t>t</m:t>
+            </m:r>
+          </m:sub>
+        </m:sSub>
+      </m:oMath>
+      <w:r>
+        <w:rPr>
+          <w:rFonts w:ascii="宋体" w:eastAsia="宋体" w:hAnsi="宋体" w:hint="eastAsia"/>
+        </w:rPr>
+        <w:t>的</w:t>
+      </w:r>
+      <w:r>
+        <w:rPr>
+          <w:rFonts w:ascii="宋体" w:eastAsia="宋体" w:hAnsi="宋体" w:hint="eastAsia"/>
+        </w:rPr>
+        <w:t>函数形式</w:t>
+      </w:r>
+      <w:r>
+        <w:rPr>
+          <w:rFonts w:ascii="宋体" w:eastAsia="宋体" w:hAnsi="宋体" w:hint="eastAsia"/>
+        </w:rPr>
+        <w:t>，能够更准确地测量</w:t>
+      </w:r>
+      <w:r>
+        <w:rPr>
+          <w:rFonts w:ascii="宋体" w:eastAsia="宋体" w:hAnsi="宋体" w:hint="eastAsia"/>
+        </w:rPr>
+        <w:t>估计</w:t>
+      </w:r>
+      <m:oMath>
+        <m:sSub>
+          <m:sSubPr>
+            <m:ctrlPr>
+              <w:rPr>
+                <w:rFonts w:ascii="Cambria Math" w:eastAsia="宋体" w:hAnsi="Cambria Math"/>
+              </w:rPr>
+            </m:ctrlPr>
+          </m:sSubPr>
+          <m:e>
+            <m:r>
+              <w:rPr>
+                <w:rFonts w:ascii="Cambria Math" w:eastAsia="宋体" w:hAnsi="Cambria Math"/>
+              </w:rPr>
+              <m:t>h</m:t>
+            </m:r>
+          </m:e>
+          <m:sub>
+            <m:r>
+              <w:rPr>
+                <w:rFonts w:ascii="Cambria Math" w:eastAsia="宋体" w:hAnsi="Cambria Math"/>
+              </w:rPr>
+              <m:t>t</m:t>
+            </m:r>
+          </m:sub>
+        </m:sSub>
+      </m:oMath>
+      <w:r>
+        <w:rPr>
+          <w:rFonts w:ascii="宋体" w:eastAsia="宋体" w:hAnsi="宋体" w:hint="eastAsia"/>
+        </w:rPr>
+        <w:t>。</w:t>
+      </w:r>
+    </w:p>
+    <w:p>
+      <w:pPr>
+        <w:ind w:firstLineChars="200" w:firstLine="420"/>
+        <w:rPr>
+          <w:rFonts w:ascii="宋体" w:eastAsia="宋体" w:hAnsi="宋体"/>
+        </w:rPr>
+      </w:pPr>
+      <w:r>
+        <w:rPr>
+          <w:rFonts w:ascii="宋体" w:eastAsia="宋体" w:hAnsi="宋体" w:hint="eastAsia"/>
+        </w:rPr>
+        <w:t>额外加入测度方程的R-GARCH模型</w:t>
+      </w:r>
+      <w:r>
+        <w:rPr>
+          <w:rFonts w:ascii="宋体" w:eastAsia="宋体" w:hAnsi="宋体" w:hint="eastAsia"/>
+        </w:rPr>
+        <w:t>相比于普通GARCH模型多了已实现波动率这一桥梁，若将</w:t>
+      </w:r>
+      <w:r>
+        <w:rPr>
+          <w:rFonts w:ascii="宋体" w:eastAsia="宋体" w:hAnsi="宋体" w:hint="eastAsia"/>
+        </w:rPr>
+        <w:t>第三个方程代入第二个方程</w:t>
+      </w:r>
+      <w:r>
+        <w:rPr>
+          <w:rFonts w:ascii="宋体" w:eastAsia="宋体" w:hAnsi="宋体" w:hint="eastAsia"/>
+        </w:rPr>
+        <w:t>右边的</w:t>
+      </w:r>
+      <m:oMath>
+        <m:sSub>
+          <m:sSubPr>
+            <m:ctrlPr>
+              <w:rPr>
+                <w:rFonts w:ascii="Cambria Math" w:eastAsia="宋体" w:hAnsi="Cambria Math"/>
+              </w:rPr>
+            </m:ctrlPr>
+          </m:sSubPr>
+          <m:e>
+            <m:r>
+              <w:rPr>
+                <w:rFonts w:ascii="Cambria Math" w:eastAsia="宋体" w:hAnsi="Cambria Math" w:cs="Times New Roman"/>
+                <w:kern w:val="0"/>
+                <w:szCs w:val="24"/>
+              </w:rPr>
+              <m:t>ln</m:t>
+            </m:r>
+            <m:r>
+              <w:rPr>
+                <w:rFonts w:ascii="Cambria Math" w:hAnsi="Cambria Math" w:cs="MS Gothic" w:hint="eastAsia"/>
+              </w:rPr>
+              <m:t>x</m:t>
+            </m:r>
+          </m:e>
+          <m:sub>
+            <m:r>
+              <w:rPr>
+                <w:rFonts w:ascii="Cambria Math" w:eastAsia="宋体" w:hAnsi="Cambria Math"/>
+              </w:rPr>
+              <m:t>t</m:t>
+            </m:r>
+          </m:sub>
+        </m:sSub>
+      </m:oMath>
+      <w:r>
+        <w:rPr>
+          <w:rFonts w:ascii="宋体" w:eastAsia="宋体" w:hAnsi="宋体" w:hint="eastAsia"/>
+        </w:rPr>
+        <w:t>，得到的新方程与能够</w:t>
+      </w:r>
+      <w:r>
+        <w:rPr>
+          <w:rFonts w:ascii="宋体" w:eastAsia="宋体" w:hAnsi="宋体" w:hint="eastAsia"/>
+        </w:rPr>
+        <w:t>反应</w:t>
+      </w:r>
+      <w:r>
+        <w:rPr>
+          <w:rFonts w:ascii="宋体" w:eastAsia="宋体" w:hAnsi="宋体" w:hint="eastAsia"/>
+        </w:rPr>
+        <w:t>收益率扰动正负变化带来波动非对称变化的</w:t>
+      </w:r>
+      <w:r>
+        <w:rPr>
+          <w:rFonts w:ascii="宋体" w:eastAsia="宋体" w:hAnsi="宋体" w:hint="eastAsia"/>
+        </w:rPr>
+        <w:t>指数GARCH</w:t>
+      </w:r>
+      <w:r>
+        <w:rPr>
+          <w:rFonts w:ascii="宋体" w:eastAsia="宋体" w:hAnsi="宋体" w:hint="eastAsia"/>
+        </w:rPr>
+        <w:t>模型十分接近</w:t>
+      </w:r>
+      <w:r>
+        <w:rPr>
+          <w:rFonts w:ascii="宋体" w:eastAsia="宋体" w:hAnsi="宋体" w:hint="eastAsia"/>
+        </w:rPr>
+        <w:t>，</w:t>
+      </w:r>
+      <w:r>
+        <w:rPr>
+          <w:rFonts w:ascii="宋体" w:eastAsia="宋体" w:hAnsi="宋体" w:hint="eastAsia"/>
+        </w:rPr>
+        <w:t>两者的</w:t>
+      </w:r>
+      <w:r>
+        <w:rPr>
+          <w:rFonts w:ascii="宋体" w:eastAsia="宋体" w:hAnsi="宋体" w:hint="eastAsia"/>
+        </w:rPr>
+        <w:t>杠杆函数略有不同</w:t>
+      </w:r>
+      <w:r>
+        <w:rPr>
+          <w:rFonts w:ascii="宋体" w:eastAsia="宋体" w:hAnsi="宋体" w:hint="eastAsia"/>
+        </w:rPr>
+        <w:t>。</w:t>
+      </w:r>
+    </w:p>
+    <w:p>
+      <w:pPr>
+        <w:rPr>
+          <w:rFonts w:ascii="宋体" w:eastAsia="宋体" w:hAnsi="宋体"/>
+        </w:rPr>
+      </w:pPr>
+    </w:p>
+    <w:p>
+      <w:pPr>
+        <w:rPr>
+          <w:rFonts w:ascii="宋体" w:eastAsia="宋体" w:hAnsi="宋体"/>
+          <w:b/>
+        </w:rPr>
+      </w:pPr>
+      <w:r>
+        <w:rPr>
+          <w:rFonts w:ascii="宋体" w:eastAsia="宋体" w:hAnsi="宋体" w:hint="eastAsia"/>
+          <w:b/>
+        </w:rPr>
+        <w:t>确定</w:t>
+      </w:r>
+      <w:r>
+        <w:rPr>
+          <w:rFonts w:ascii="宋体" w:eastAsia="宋体" w:hAnsi="宋体" w:hint="eastAsia"/>
+          <w:b/>
+        </w:rPr>
+        <w:t>R-GARCH模型</w:t>
+      </w:r>
+      <w:r>
+        <w:rPr>
+          <w:rFonts w:ascii="宋体" w:eastAsia="宋体" w:hAnsi="宋体" w:hint="eastAsia"/>
+          <w:b/>
+        </w:rPr>
+        <w:t>的</w:t>
+      </w:r>
+      <w:r>
+        <w:rPr>
+          <w:rFonts w:ascii="宋体" w:eastAsia="宋体" w:hAnsi="宋体" w:hint="eastAsia"/>
+          <w:b/>
+        </w:rPr>
+        <w:t>波动方程</w:t>
+      </w:r>
+      <w:r>
+        <w:rPr>
+          <w:rFonts w:ascii="宋体" w:eastAsia="宋体" w:hAnsi="宋体" w:hint="eastAsia"/>
+          <w:b/>
+        </w:rPr>
+        <w:t>阶数</w:t>
+      </w:r>
+      <w:r>
+        <w:rPr>
+          <w:rFonts w:ascii="宋体" w:eastAsia="宋体" w:hAnsi="宋体" w:hint="eastAsia"/>
+          <w:b/>
+        </w:rPr>
+        <w:t>：</w:t>
+      </w:r>
+    </w:p>
+    <w:p>
+      <w:pPr>
+        <w:ind w:firstLineChars="200" w:firstLine="420"/>
+        <w:rPr>
+          <w:rFonts w:ascii="宋体" w:eastAsia="宋体" w:hAnsi="宋体"/>
+        </w:rPr>
+      </w:pPr>
+      <w:r>
+        <w:rPr>
+          <w:rFonts w:ascii="宋体" w:eastAsia="宋体" w:hAnsi="宋体" w:hint="eastAsia"/>
+        </w:rPr>
+        <w:t>相较于ARCH模型可使用均值方程残差项平方序列的偏自相关函数来确定阶数，GARCH族模型</w:t>
+      </w:r>
+      <w:proofErr w:type="gramStart"/>
+      <w:r>
+        <w:rPr>
+          <w:rFonts w:ascii="宋体" w:eastAsia="宋体" w:hAnsi="宋体" w:hint="eastAsia"/>
+        </w:rPr>
+        <w:t>的阶数不易</w:t>
+      </w:r>
+      <w:proofErr w:type="gramEnd"/>
+      <w:r>
+        <w:rPr>
+          <w:rFonts w:ascii="宋体" w:eastAsia="宋体" w:hAnsi="宋体" w:hint="eastAsia"/>
+        </w:rPr>
+        <w:t>确定，</w:t>
+      </w:r>
+      <w:r>
+        <w:rPr>
+          <w:rFonts w:ascii="宋体" w:eastAsia="宋体" w:hAnsi="宋体" w:hint="eastAsia"/>
+        </w:rPr>
+        <w:t>且高阶GARCH模型会出现不稳定</w:t>
+      </w:r>
+      <w:r>
+        <w:rPr>
+          <w:rFonts w:ascii="宋体" w:eastAsia="宋体" w:hAnsi="宋体" w:hint="eastAsia"/>
+        </w:rPr>
+        <w:t>的情况</w:t>
+      </w:r>
+      <w:r>
+        <w:rPr>
+          <w:rFonts w:ascii="宋体" w:eastAsia="宋体" w:hAnsi="宋体" w:hint="eastAsia"/>
+        </w:rPr>
+        <w:t>，</w:t>
+      </w:r>
+      <w:r>
+        <w:rPr>
+          <w:rFonts w:ascii="宋体" w:eastAsia="宋体" w:hAnsi="宋体" w:hint="eastAsia"/>
+        </w:rPr>
+        <w:t>对较为严格的拟合</w:t>
+      </w:r>
+      <w:r>
+        <w:rPr>
+          <w:rFonts w:ascii="宋体" w:eastAsia="宋体" w:hAnsi="宋体" w:hint="eastAsia"/>
+        </w:rPr>
+        <w:t>或</w:t>
+      </w:r>
+      <w:r>
+        <w:rPr>
+          <w:rFonts w:ascii="宋体" w:eastAsia="宋体" w:hAnsi="宋体" w:hint="eastAsia"/>
+        </w:rPr>
+        <w:t>预测任务</w:t>
+      </w:r>
+      <w:r>
+        <w:rPr>
+          <w:rFonts w:ascii="宋体" w:eastAsia="宋体" w:hAnsi="宋体" w:hint="eastAsia"/>
+        </w:rPr>
+        <w:t>通常通过排列组合的方式</w:t>
+      </w:r>
+      <w:proofErr w:type="gramStart"/>
+      <w:r>
+        <w:rPr>
+          <w:rFonts w:ascii="宋体" w:eastAsia="宋体" w:hAnsi="宋体" w:hint="eastAsia"/>
+        </w:rPr>
+        <w:t>来</w:t>
+      </w:r>
+      <w:r>
+        <w:rPr>
+          <w:rFonts w:ascii="宋体" w:eastAsia="宋体" w:hAnsi="宋体" w:hint="eastAsia"/>
+        </w:rPr>
+        <w:t>结合</w:t>
+      </w:r>
+      <w:proofErr w:type="gramEnd"/>
+      <w:r>
+        <w:rPr>
+          <w:rFonts w:ascii="宋体" w:eastAsia="宋体" w:hAnsi="宋体" w:hint="eastAsia"/>
+        </w:rPr>
+        <w:t>贝叶斯信息准则（Bayesian</w:t>
+      </w:r>
+      <w:r>
+        <w:rPr>
+          <w:rFonts w:ascii="宋体" w:eastAsia="宋体" w:hAnsi="宋体"/>
+        </w:rPr>
+        <w:t xml:space="preserve"> Information Criterion, </w:t>
+      </w:r>
+      <w:r>
+        <w:rPr>
+          <w:rFonts w:ascii="宋体" w:eastAsia="宋体" w:hAnsi="宋体" w:hint="eastAsia"/>
+        </w:rPr>
+        <w:t>BIC</w:t>
+      </w:r>
+      <w:r>
+        <w:rPr>
+          <w:rFonts w:ascii="宋体" w:eastAsia="宋体" w:hAnsi="宋体" w:hint="eastAsia"/>
+        </w:rPr>
+        <w:t>）</w:t>
+      </w:r>
+      <w:r>
+        <w:rPr>
+          <w:rFonts w:ascii="宋体" w:eastAsia="宋体" w:hAnsi="宋体" w:hint="eastAsia"/>
+        </w:rPr>
+        <w:t>或者</w:t>
+      </w:r>
+      <w:proofErr w:type="gramStart"/>
+      <w:r>
+        <w:rPr>
+          <w:rFonts w:ascii="宋体" w:eastAsia="宋体" w:hAnsi="宋体" w:hint="eastAsia"/>
+        </w:rPr>
+        <w:t>赤池信息</w:t>
+      </w:r>
+      <w:proofErr w:type="gramEnd"/>
+      <w:r>
+        <w:rPr>
+          <w:rFonts w:ascii="宋体" w:eastAsia="宋体" w:hAnsi="宋体" w:hint="eastAsia"/>
+        </w:rPr>
+        <w:t>准则（Akaike</w:t>
+      </w:r>
+      <w:r>
+        <w:rPr>
+          <w:rFonts w:ascii="宋体" w:eastAsia="宋体" w:hAnsi="宋体"/>
+        </w:rPr>
+        <w:t xml:space="preserve"> Information Criterion, </w:t>
+      </w:r>
+      <w:r>
+        <w:rPr>
+          <w:rFonts w:ascii="宋体" w:eastAsia="宋体" w:hAnsi="宋体" w:hint="eastAsia"/>
+        </w:rPr>
+        <w:t>AIC</w:t>
+      </w:r>
+      <w:r>
+        <w:rPr>
+          <w:rFonts w:ascii="宋体" w:eastAsia="宋体" w:hAnsi="宋体"/>
+        </w:rPr>
+        <w:t>）</w:t>
+      </w:r>
+      <w:r>
+        <w:rPr>
+          <w:rFonts w:ascii="宋体" w:eastAsia="宋体" w:hAnsi="宋体" w:hint="eastAsia"/>
+        </w:rPr>
+        <w:t>确定GARCH项与ARCH项的滞后阶数</w:t>
+      </w:r>
+      <w:r>
+        <w:rPr>
+          <w:rFonts w:ascii="宋体" w:eastAsia="宋体" w:hAnsi="宋体" w:hint="eastAsia"/>
+        </w:rPr>
+        <w:t>。本文的重点不在于精确拟合或者预测，无需建立过于复杂的R-GARCH模型</w:t>
+      </w:r>
+      <w:r>
+        <w:rPr>
+          <w:rFonts w:ascii="宋体" w:eastAsia="宋体" w:hAnsi="宋体" w:hint="eastAsia"/>
+        </w:rPr>
+        <w:t>，因此所有模型的波动方程</w:t>
+      </w:r>
+      <w:proofErr w:type="gramStart"/>
+      <w:r>
+        <w:rPr>
+          <w:rFonts w:ascii="宋体" w:eastAsia="宋体" w:hAnsi="宋体" w:hint="eastAsia"/>
+        </w:rPr>
+        <w:t>初始均</w:t>
+      </w:r>
+      <w:proofErr w:type="gramEnd"/>
+      <w:r>
+        <w:rPr>
+          <w:rFonts w:ascii="宋体" w:eastAsia="宋体" w:hAnsi="宋体" w:hint="eastAsia"/>
+        </w:rPr>
+        <w:t>设定为GARCH（1,</w:t>
+      </w:r>
+      <w:r>
+        <w:rPr>
+          <w:rFonts w:ascii="宋体" w:eastAsia="宋体" w:hAnsi="宋体"/>
+        </w:rPr>
+        <w:t>1</w:t>
+      </w:r>
+      <w:r>
+        <w:rPr>
+          <w:rFonts w:ascii="宋体" w:eastAsia="宋体" w:hAnsi="宋体" w:hint="eastAsia"/>
+        </w:rPr>
+        <w:t>）的形式，</w:t>
+      </w:r>
+      <w:r>
+        <w:rPr>
+          <w:rFonts w:ascii="宋体" w:eastAsia="宋体" w:hAnsi="宋体" w:hint="eastAsia"/>
+        </w:rPr>
+        <w:t>仅当回归结果的</w:t>
+      </w:r>
+      <w:r>
+        <w:rPr>
+          <w:rFonts w:ascii="宋体" w:eastAsia="宋体" w:hAnsi="宋体" w:hint="eastAsia"/>
+        </w:rPr>
+        <w:t>均值方程</w:t>
+      </w:r>
+      <w:r>
+        <w:rPr>
+          <w:rFonts w:ascii="宋体" w:eastAsia="宋体" w:hAnsi="宋体" w:hint="eastAsia"/>
+        </w:rPr>
+        <w:t>残差项未通过充分建模检验时才重新设定更为复杂的模型</w:t>
+      </w:r>
+      <w:r>
+        <w:rPr>
+          <w:rFonts w:ascii="宋体" w:eastAsia="宋体" w:hAnsi="宋体" w:hint="eastAsia"/>
+        </w:rPr>
+        <w:t>。</w:t>
+      </w:r>
+    </w:p>
+    <w:p>
+      <w:pPr>
+        <w:rPr>
+          <w:rFonts w:ascii="宋体" w:eastAsia="宋体" w:hAnsi="宋体"/>
+        </w:rPr>
+      </w:pPr>
+    </w:p>
+    <w:p>
+      <w:pPr>
+        <w:rPr>
+          <w:rFonts w:ascii="宋体" w:eastAsia="宋体" w:hAnsi="宋体"/>
+          <w:b/>
+        </w:rPr>
+      </w:pPr>
+      <w:r>
+        <w:rPr>
+          <w:rFonts w:ascii="宋体" w:eastAsia="宋体" w:hAnsi="宋体" w:hint="eastAsia"/>
+          <w:b/>
+        </w:rPr>
+        <w:t>选择</w:t>
+      </w:r>
+      <w:r>
+        <w:rPr>
+          <w:rFonts w:ascii="宋体" w:eastAsia="宋体" w:hAnsi="宋体" w:hint="eastAsia"/>
+          <w:b/>
+        </w:rPr>
+        <w:t>模型中均值方程收益率扰动</w:t>
+      </w:r>
+      <w:r>
+        <w:rPr>
+          <w:rFonts w:ascii="宋体" w:eastAsia="宋体" w:hAnsi="宋体" w:hint="eastAsia"/>
+          <w:b/>
+        </w:rPr>
+        <w:t>所</w:t>
+      </w:r>
+      <w:r>
+        <w:rPr>
+          <w:rFonts w:ascii="宋体" w:eastAsia="宋体" w:hAnsi="宋体" w:hint="eastAsia"/>
+          <w:b/>
+        </w:rPr>
+        <w:t>服从</w:t>
+      </w:r>
+      <w:r>
+        <w:rPr>
+          <w:rFonts w:ascii="宋体" w:eastAsia="宋体" w:hAnsi="宋体" w:hint="eastAsia"/>
+          <w:b/>
+        </w:rPr>
+        <w:t>的</w:t>
+      </w:r>
+      <w:r>
+        <w:rPr>
+          <w:rFonts w:ascii="宋体" w:eastAsia="宋体" w:hAnsi="宋体" w:hint="eastAsia"/>
+          <w:b/>
+        </w:rPr>
+        <w:t>分布：</w:t>
+      </w:r>
+    </w:p>
+    <w:p>
+      <w:pPr>
+        <w:ind w:firstLineChars="200" w:firstLine="420"/>
+        <w:rPr>
+          <w:rFonts w:ascii="宋体" w:eastAsia="宋体" w:hAnsi="宋体"/>
+        </w:rPr>
+      </w:pPr>
+      <w:r>
+        <w:rPr>
+          <w:rFonts w:ascii="宋体" w:eastAsia="宋体" w:hAnsi="宋体" w:hint="eastAsia"/>
+        </w:rPr>
+        <w:t>标准化的收益率扰动</w:t>
       </w:r>
       <m:oMath>
         <m:sSub>
@@ -2140,69 +3498,6 @@
                 <m:sty m:val="p"/>
               </m:rPr>
               <w:rPr>
-                <w:rFonts w:ascii="Cambria Math" w:eastAsia="MS Gothic" w:hAnsi="MS Gothic" w:cs="MS Gothic"/>
-              </w:rPr>
-              <m:t>log</m:t>
-            </m:r>
-            <m:r>
-              <m:rPr>
-                <m:sty m:val="p"/>
-              </m:rPr>
-              <w:rPr>
-                <w:rFonts w:ascii="Tahoma" w:eastAsia="MS Gothic" w:hAnsi="Tahoma" w:cs="Tahoma"/>
-              </w:rPr>
-              <m:t>⁡</m:t>
-            </m:r>
-            <m:r>
-              <w:rPr>
-                <w:rFonts w:ascii="Cambria Math" w:eastAsia="MS Gothic" w:hAnsi="MS Gothic" w:cs="MS Gothic"/>
-              </w:rPr>
-              <m:t>(</m:t>
-            </m:r>
-            <m:r>
-              <w:rPr>
-                <w:rFonts w:ascii="Cambria Math" w:eastAsia="宋体" w:hAnsi="Cambria Math"/>
-              </w:rPr>
-              <m:t>h</m:t>
-            </m:r>
-          </m:e>
-          <m:sub>
-            <m:r>
-              <w:rPr>
-                <w:rFonts w:ascii="Cambria Math" w:eastAsia="宋体" w:hAnsi="Cambria Math"/>
-              </w:rPr>
-              <m:t>t</m:t>
-            </m:r>
-          </m:sub>
-        </m:sSub>
-        <m:r>
-          <m:rPr>
-            <m:sty m:val="p"/>
-          </m:rPr>
-          <w:rPr>
-            <w:rFonts w:ascii="Cambria Math" w:eastAsia="宋体" w:hAnsi="Cambria Math"/>
-          </w:rPr>
-          <m:t>)</m:t>
-        </m:r>
-      </m:oMath>
-      <w:r>
-        <w:rPr>
-          <w:rFonts w:ascii="宋体" w:eastAsia="宋体" w:hAnsi="宋体" w:hint="eastAsia"/>
-        </w:rPr>
-        <w:t>与</w:t>
-      </w:r>
-      <m:oMath>
-        <m:sSub>
-          <m:sSubPr>
-            <m:ctrlPr>
-              <w:rPr>
-                <w:rFonts w:ascii="Cambria Math" w:eastAsia="宋体" w:hAnsi="Cambria Math"/>
-              </w:rPr>
-            </m:ctrlPr>
-          </m:sSubPr>
-          <m:e>
-            <m:r>
-              <w:rPr>
                 <w:rFonts w:ascii="Cambria Math" w:eastAsia="宋体" w:hAnsi="Cambria Math"/>
               </w:rPr>
               <m:t>ε</m:t>
@@ -2211,7 +3506,7 @@
           <m:sub>
             <m:r>
               <w:rPr>
-                <w:rFonts w:ascii="Cambria Math" w:eastAsia="宋体" w:hAnsi="Cambria Math"/>
+                <w:rFonts w:ascii="Cambria Math" w:eastAsia="宋体" w:hAnsi="Cambria Math" w:hint="eastAsia"/>
               </w:rPr>
               <m:t>t</m:t>
             </m:r>
@@ -2222,198 +3517,201 @@
         <w:rPr>
           <w:rFonts w:ascii="宋体" w:eastAsia="宋体" w:hAnsi="宋体" w:hint="eastAsia"/>
         </w:rPr>
+        <w:t>通常被认为服从标准正态分布</w:t>
+      </w:r>
+      <w:r>
+        <w:rPr>
+          <w:rFonts w:ascii="宋体" w:eastAsia="宋体" w:hAnsi="宋体" w:hint="eastAsia"/>
+        </w:rPr>
+        <w:t>，</w:t>
+      </w:r>
+      <w:r>
+        <w:rPr>
+          <w:rFonts w:ascii="宋体" w:eastAsia="宋体" w:hAnsi="宋体" w:hint="eastAsia"/>
+        </w:rPr>
+        <w:t>由于本文建模的对象是</w:t>
+      </w:r>
+      <w:r>
+        <w:rPr>
+          <w:rFonts w:ascii="宋体" w:eastAsia="宋体" w:hAnsi="宋体" w:hint="eastAsia"/>
+        </w:rPr>
+        <w:t>具有尖峰</w:t>
+      </w:r>
+      <w:proofErr w:type="gramStart"/>
+      <w:r>
+        <w:rPr>
+          <w:rFonts w:ascii="宋体" w:eastAsia="宋体" w:hAnsi="宋体" w:hint="eastAsia"/>
+        </w:rPr>
+        <w:t>厚尾特点</w:t>
+      </w:r>
+      <w:proofErr w:type="gramEnd"/>
+      <w:r>
+        <w:rPr>
+          <w:rFonts w:ascii="宋体" w:eastAsia="宋体" w:hAnsi="宋体" w:hint="eastAsia"/>
+        </w:rPr>
         <w:t>的</w:t>
       </w:r>
       <w:r>
         <w:rPr>
           <w:rFonts w:ascii="宋体" w:eastAsia="宋体" w:hAnsi="宋体" w:hint="eastAsia"/>
         </w:rPr>
-        <w:t>函数形式</w:t>
-      </w:r>
-      <w:r>
-        <w:rPr>
-          <w:rFonts w:ascii="宋体" w:eastAsia="宋体" w:hAnsi="宋体" w:hint="eastAsia"/>
-        </w:rPr>
-        <w:t>，能够更准确地测量</w:t>
-      </w:r>
-      <w:r>
-        <w:rPr>
-          <w:rFonts w:ascii="宋体" w:eastAsia="宋体" w:hAnsi="宋体" w:hint="eastAsia"/>
-        </w:rPr>
-        <w:t>估计</w:t>
-      </w:r>
-      <m:oMath>
-        <m:sSub>
-          <m:sSubPr>
-            <m:ctrlPr>
-              <w:rPr>
-                <w:rFonts w:ascii="Cambria Math" w:eastAsia="宋体" w:hAnsi="Cambria Math"/>
-              </w:rPr>
-            </m:ctrlPr>
-          </m:sSubPr>
-          <m:e>
-            <m:r>
-              <w:rPr>
-                <w:rFonts w:ascii="Cambria Math" w:eastAsia="宋体" w:hAnsi="Cambria Math"/>
-              </w:rPr>
-              <m:t>h</m:t>
-            </m:r>
-          </m:e>
-          <m:sub>
-            <m:r>
-              <w:rPr>
-                <w:rFonts w:ascii="Cambria Math" w:eastAsia="宋体" w:hAnsi="Cambria Math"/>
-              </w:rPr>
-              <m:t>t</m:t>
-            </m:r>
-          </m:sub>
-        </m:sSub>
-      </m:oMath>
-      <w:r>
-        <w:rPr>
-          <w:rFonts w:ascii="宋体" w:eastAsia="宋体" w:hAnsi="宋体" w:hint="eastAsia"/>
-        </w:rPr>
-        <w:t>。</w:t>
+        <w:t>金融时间序列</w:t>
+      </w:r>
+      <w:r>
+        <w:rPr>
+          <w:rFonts w:ascii="宋体" w:eastAsia="宋体" w:hAnsi="宋体" w:hint="eastAsia"/>
+        </w:rPr>
+        <w:t>，</w:t>
+      </w:r>
+      <w:r>
+        <w:rPr>
+          <w:rFonts w:ascii="宋体" w:eastAsia="宋体" w:hAnsi="宋体" w:hint="eastAsia"/>
+        </w:rPr>
+        <w:t>故本文首先检验何种分布更适合所选用的数据，将从标准正态分布、</w:t>
+      </w:r>
+      <w:r>
+        <w:rPr>
+          <w:rFonts w:ascii="宋体" w:eastAsia="宋体" w:hAnsi="宋体" w:hint="eastAsia"/>
+        </w:rPr>
+        <w:t>具有</w:t>
+      </w:r>
+      <w:proofErr w:type="gramStart"/>
+      <w:r>
+        <w:rPr>
+          <w:rFonts w:ascii="宋体" w:eastAsia="宋体" w:hAnsi="宋体" w:hint="eastAsia"/>
+        </w:rPr>
+        <w:t>厚尾特征</w:t>
+      </w:r>
+      <w:proofErr w:type="gramEnd"/>
+      <w:r>
+        <w:rPr>
+          <w:rFonts w:ascii="宋体" w:eastAsia="宋体" w:hAnsi="宋体" w:hint="eastAsia"/>
+        </w:rPr>
+        <w:t>的</w:t>
+      </w:r>
+      <w:r>
+        <w:rPr>
+          <w:rFonts w:ascii="宋体" w:eastAsia="宋体" w:hAnsi="宋体" w:hint="eastAsia"/>
+        </w:rPr>
+        <w:t>学生t</w:t>
+      </w:r>
+      <w:r>
+        <w:rPr>
+          <w:rFonts w:ascii="宋体" w:eastAsia="宋体" w:hAnsi="宋体" w:hint="eastAsia"/>
+        </w:rPr>
+        <w:t>-</w:t>
+      </w:r>
+      <w:r>
+        <w:rPr>
+          <w:rFonts w:ascii="宋体" w:eastAsia="宋体" w:hAnsi="宋体" w:hint="eastAsia"/>
+        </w:rPr>
+        <w:t>分布</w:t>
+      </w:r>
+      <w:r>
+        <w:rPr>
+          <w:rFonts w:ascii="宋体" w:eastAsia="宋体" w:hAnsi="宋体" w:hint="eastAsia"/>
+        </w:rPr>
+        <w:t>、GARCH模型</w:t>
+      </w:r>
+      <w:r>
+        <w:rPr>
+          <w:rFonts w:ascii="宋体" w:eastAsia="宋体" w:hAnsi="宋体" w:hint="eastAsia"/>
+        </w:rPr>
+        <w:t>常用的</w:t>
+      </w:r>
+      <w:r>
+        <w:rPr>
+          <w:rFonts w:ascii="宋体" w:eastAsia="宋体" w:hAnsi="宋体" w:hint="eastAsia"/>
+        </w:rPr>
+        <w:t>广义误差分布</w:t>
+      </w:r>
+      <w:r>
+        <w:rPr>
+          <w:rFonts w:ascii="宋体" w:eastAsia="宋体" w:hAnsi="宋体" w:hint="eastAsia"/>
+        </w:rPr>
+        <w:t>三种分布中选择。</w:t>
       </w:r>
     </w:p>
     <w:p>
       <w:pPr>
         <w:ind w:firstLineChars="200" w:firstLine="420"/>
         <w:rPr>
-          <w:rFonts w:ascii="宋体" w:eastAsia="宋体" w:hAnsi="宋体" w:hint="eastAsia"/>
+          <w:rFonts w:ascii="宋体" w:eastAsia="宋体" w:hAnsi="宋体"/>
         </w:rPr>
       </w:pPr>
       <w:r>
         <w:rPr>
           <w:rFonts w:ascii="宋体" w:eastAsia="宋体" w:hAnsi="宋体" w:hint="eastAsia"/>
         </w:rPr>
-        <w:t>额外加入测度方程的R-GARCH模型</w:t>
-      </w:r>
-      <w:r>
-        <w:rPr>
-          <w:rFonts w:ascii="宋体" w:eastAsia="宋体" w:hAnsi="宋体" w:hint="eastAsia"/>
-        </w:rPr>
-        <w:t>相比于普通GARCH模型多了已实现波动率这一桥梁，若将</w:t>
-      </w:r>
-      <w:r>
-        <w:rPr>
-          <w:rFonts w:ascii="宋体" w:eastAsia="宋体" w:hAnsi="宋体" w:hint="eastAsia"/>
-        </w:rPr>
-        <w:t>第三个方程代入第二个方程</w:t>
-      </w:r>
-      <w:r>
-        <w:rPr>
-          <w:rFonts w:ascii="宋体" w:eastAsia="宋体" w:hAnsi="宋体" w:hint="eastAsia"/>
-        </w:rPr>
-        <w:t>右边的</w:t>
-      </w:r>
-      <m:oMath>
-        <m:sSub>
-          <m:sSubPr>
-            <m:ctrlPr>
-              <w:rPr>
-                <w:rFonts w:ascii="Cambria Math" w:eastAsia="宋体" w:hAnsi="Cambria Math"/>
-              </w:rPr>
-            </m:ctrlPr>
-          </m:sSubPr>
-          <m:e>
-            <m:r>
-              <m:rPr>
-                <m:sty m:val="p"/>
-              </m:rPr>
-              <w:rPr>
-                <w:rFonts w:ascii="Cambria Math" w:eastAsia="MS Gothic" w:hAnsi="MS Gothic" w:cs="MS Gothic"/>
-              </w:rPr>
-              <m:t>log</m:t>
-            </m:r>
-            <m:r>
-              <m:rPr>
-                <m:sty m:val="p"/>
-              </m:rPr>
-              <w:rPr>
-                <w:rFonts w:ascii="Tahoma" w:eastAsia="MS Gothic" w:hAnsi="Tahoma" w:cs="Tahoma"/>
-              </w:rPr>
-              <m:t>⁡</m:t>
-            </m:r>
-            <m:r>
-              <w:rPr>
-                <w:rFonts w:ascii="Cambria Math" w:eastAsia="MS Gothic" w:hAnsi="MS Gothic" w:cs="MS Gothic"/>
-              </w:rPr>
-              <m:t>(</m:t>
-            </m:r>
-            <m:r>
-              <w:rPr>
-                <w:rFonts w:ascii="Cambria Math" w:hAnsi="Cambria Math" w:cs="MS Gothic" w:hint="eastAsia"/>
-              </w:rPr>
-              <m:t>x</m:t>
-            </m:r>
-          </m:e>
-          <m:sub>
-            <m:r>
-              <w:rPr>
-                <w:rFonts w:ascii="Cambria Math" w:eastAsia="宋体" w:hAnsi="Cambria Math"/>
-              </w:rPr>
-              <m:t>t</m:t>
-            </m:r>
-          </m:sub>
-        </m:sSub>
-        <m:r>
-          <m:rPr>
-            <m:sty m:val="p"/>
-          </m:rPr>
-          <w:rPr>
-            <w:rFonts w:ascii="Cambria Math" w:eastAsia="宋体" w:hAnsi="Cambria Math"/>
-          </w:rPr>
-          <m:t>)</m:t>
-        </m:r>
-      </m:oMath>
-      <w:r>
-        <w:rPr>
-          <w:rFonts w:ascii="宋体" w:eastAsia="宋体" w:hAnsi="宋体" w:hint="eastAsia"/>
-        </w:rPr>
-        <w:t>，得到的新方程与能够</w:t>
-      </w:r>
-      <w:r>
-        <w:rPr>
-          <w:rFonts w:ascii="宋体" w:eastAsia="宋体" w:hAnsi="宋体" w:hint="eastAsia"/>
-        </w:rPr>
-        <w:t>反应</w:t>
-      </w:r>
-      <w:r>
-        <w:rPr>
-          <w:rFonts w:ascii="宋体" w:eastAsia="宋体" w:hAnsi="宋体" w:hint="eastAsia"/>
-        </w:rPr>
-        <w:t>收益率扰动正负变化带来波动非对称变化的</w:t>
-      </w:r>
-      <w:r>
-        <w:rPr>
-          <w:rFonts w:ascii="宋体" w:eastAsia="宋体" w:hAnsi="宋体" w:hint="eastAsia"/>
-        </w:rPr>
-        <w:t>指数GARCH</w:t>
-      </w:r>
-      <w:r>
-        <w:rPr>
-          <w:rFonts w:ascii="宋体" w:eastAsia="宋体" w:hAnsi="宋体" w:hint="eastAsia"/>
-        </w:rPr>
-        <w:t>模型十分接近</w:t>
-      </w:r>
-      <w:r>
-        <w:rPr>
-          <w:rFonts w:ascii="宋体" w:eastAsia="宋体" w:hAnsi="宋体" w:hint="eastAsia"/>
-        </w:rPr>
-        <w:t>，只是杠杆函数略有不同</w:t>
-      </w:r>
-      <w:r>
-        <w:rPr>
-          <w:rFonts w:ascii="宋体" w:eastAsia="宋体" w:hAnsi="宋体" w:hint="eastAsia"/>
-        </w:rPr>
-        <w:t>。</w:t>
+        <w:t>分布的选择遵循以下步骤：（1）检验所选股指的对数收益率</w:t>
+      </w:r>
+      <w:r>
+        <w:rPr>
+          <w:rFonts w:ascii="宋体" w:eastAsia="宋体" w:hAnsi="宋体" w:hint="eastAsia"/>
+        </w:rPr>
+        <w:t>序列</w:t>
+      </w:r>
+      <w:r>
+        <w:rPr>
+          <w:rFonts w:ascii="宋体" w:eastAsia="宋体" w:hAnsi="宋体" w:hint="eastAsia"/>
+        </w:rPr>
+        <w:t>是否具有GARCH效应；</w:t>
+      </w:r>
+      <w:r>
+        <w:rPr>
+          <w:rFonts w:ascii="宋体" w:eastAsia="宋体" w:hAnsi="宋体" w:hint="eastAsia"/>
+        </w:rPr>
+        <w:t>（2）</w:t>
+      </w:r>
+      <w:r>
+        <w:rPr>
+          <w:rFonts w:ascii="宋体" w:eastAsia="宋体" w:hAnsi="宋体" w:hint="eastAsia"/>
+        </w:rPr>
+        <w:t>取用某一种分布</w:t>
+      </w:r>
+      <w:r>
+        <w:rPr>
+          <w:rFonts w:ascii="宋体" w:eastAsia="宋体" w:hAnsi="宋体" w:hint="eastAsia"/>
+        </w:rPr>
+        <w:t>，</w:t>
+      </w:r>
+      <w:r>
+        <w:rPr>
+          <w:rFonts w:ascii="宋体" w:eastAsia="宋体" w:hAnsi="宋体" w:hint="eastAsia"/>
+        </w:rPr>
+        <w:t>在均值方程中不加入</w:t>
+      </w:r>
+      <w:proofErr w:type="gramStart"/>
+      <w:r>
+        <w:rPr>
+          <w:rFonts w:ascii="宋体" w:eastAsia="宋体" w:hAnsi="宋体" w:hint="eastAsia"/>
+        </w:rPr>
+        <w:t>任何代表</w:t>
+      </w:r>
+      <w:proofErr w:type="gramEnd"/>
+      <w:r>
+        <w:rPr>
+          <w:rFonts w:ascii="宋体" w:eastAsia="宋体" w:hAnsi="宋体" w:hint="eastAsia"/>
+        </w:rPr>
+        <w:t>日历效应的外生变量情况下得到回归估计结果</w:t>
+      </w:r>
+      <w:r>
+        <w:rPr>
+          <w:rFonts w:ascii="宋体" w:eastAsia="宋体" w:hAnsi="宋体" w:hint="eastAsia"/>
+        </w:rPr>
+        <w:t>；（3）检验R-GARCH模型是否建模充分；（4）比较三种分布下标准化残差项与所用分布的QQ图以及KS检验结果并选择</w:t>
+      </w:r>
+      <w:r>
+        <w:rPr>
+          <w:rFonts w:ascii="宋体" w:eastAsia="宋体" w:hAnsi="宋体" w:hint="eastAsia"/>
+        </w:rPr>
+        <w:t>最优分布。</w:t>
       </w:r>
     </w:p>
     <w:p>
       <w:pPr>
         <w:rPr>
-          <w:rFonts w:ascii="宋体" w:eastAsia="宋体" w:hAnsi="宋体" w:hint="eastAsia"/>
+          <w:rFonts w:ascii="宋体" w:eastAsia="宋体" w:hAnsi="宋体"/>
         </w:rPr>
       </w:pPr>
     </w:p>
@@ -2421,43 +3719,15 @@
       <w:pPr>
         <w:rPr>
           <w:rFonts w:ascii="宋体" w:eastAsia="宋体" w:hAnsi="宋体"/>
+          <w:b/>
         </w:rPr>
       </w:pPr>
       <w:r>
         <w:rPr>
           <w:rFonts w:ascii="宋体" w:eastAsia="宋体" w:hAnsi="宋体" w:hint="eastAsia"/>
-        </w:rPr>
-        <w:t>确定</w:t>
-      </w:r>
-      <w:r>
-        <w:rPr>
-          <w:rFonts w:ascii="宋体" w:eastAsia="宋体" w:hAnsi="宋体" w:hint="eastAsia"/>
-        </w:rPr>
-        <w:t>R-GARCH模型</w:t>
-      </w:r>
-      <w:r>
-        <w:rPr>
-          <w:rFonts w:ascii="宋体" w:eastAsia="宋体" w:hAnsi="宋体" w:hint="eastAsia"/>
-        </w:rPr>
-        <w:t>的</w:t>
-      </w:r>
-      <w:r>
-        <w:rPr>
-          <w:rFonts w:ascii="宋体" w:eastAsia="宋体" w:hAnsi="宋体" w:hint="eastAsia"/>
-        </w:rPr>
-        <w:t>波动方程</w:t>
-      </w:r>
-      <w:r>
-        <w:rPr>
-          <w:rFonts w:ascii="宋体" w:eastAsia="宋体" w:hAnsi="宋体" w:hint="eastAsia"/>
-        </w:rPr>
-        <w:t>阶数</w:t>
-      </w:r>
-      <w:r>
-        <w:rPr>
-          <w:rFonts w:ascii="宋体" w:eastAsia="宋体" w:hAnsi="宋体" w:hint="eastAsia"/>
-        </w:rPr>
-        <w:t>：</w:t>
+          <w:b/>
+        </w:rPr>
+        <w:t>日历效应的检验方法：</w:t>
       </w:r>
     </w:p>
     <w:p>
@@ -2471,33 +3741,320 @@
         <w:rPr>
           <w:rFonts w:ascii="宋体" w:eastAsia="宋体" w:hAnsi="宋体" w:hint="eastAsia"/>
         </w:rPr>
-        <w:t>相较于ARCH模型可使用均值方程残差项平方序列的偏自相关函数来确定阶数，GARCH族模型</w:t>
+        <w:t>分别对上证指数、创业板指、深证成指</w:t>
+      </w:r>
+      <w:r>
+        <w:rPr>
+          <w:rFonts w:ascii="宋体" w:eastAsia="宋体" w:hAnsi="宋体" w:hint="eastAsia"/>
+        </w:rPr>
+        <w:t>各时段</w:t>
+      </w:r>
+      <w:r>
+        <w:rPr>
+          <w:rFonts w:ascii="宋体" w:eastAsia="宋体" w:hAnsi="宋体" w:hint="eastAsia"/>
+        </w:rPr>
+        <w:t>进行</w:t>
+      </w:r>
+      <w:r>
+        <w:rPr>
+          <w:rFonts w:ascii="宋体" w:eastAsia="宋体" w:hAnsi="宋体" w:hint="eastAsia"/>
+        </w:rPr>
+        <w:t>步骤</w:t>
+      </w:r>
+      <w:r>
+        <w:rPr>
+          <w:rFonts w:ascii="宋体" w:eastAsia="宋体" w:hAnsi="宋体" w:hint="eastAsia"/>
+        </w:rPr>
+        <w:t>相同的检验</w:t>
+      </w:r>
+      <w:r>
+        <w:rPr>
+          <w:rFonts w:ascii="宋体" w:eastAsia="宋体" w:hAnsi="宋体" w:hint="eastAsia"/>
+        </w:rPr>
+        <w:t>：</w:t>
+      </w:r>
+      <w:r>
+        <w:rPr>
+          <w:rFonts w:ascii="宋体" w:eastAsia="宋体" w:hAnsi="宋体" w:hint="eastAsia"/>
+        </w:rPr>
+        <w:t>（1）</w:t>
+      </w:r>
+      <w:r>
+        <w:rPr>
+          <w:rFonts w:ascii="宋体" w:eastAsia="宋体" w:hAnsi="宋体" w:hint="eastAsia"/>
+        </w:rPr>
+        <w:t>以试探</w:t>
+      </w:r>
+      <w:r>
+        <w:rPr>
+          <w:rFonts w:ascii="宋体" w:eastAsia="宋体" w:hAnsi="宋体" w:hint="eastAsia"/>
+        </w:rPr>
+        <w:t>的</w:t>
+      </w:r>
+      <w:r>
+        <w:rPr>
+          <w:rFonts w:ascii="宋体" w:eastAsia="宋体" w:hAnsi="宋体" w:hint="eastAsia"/>
+        </w:rPr>
+        <w:t>形式</w:t>
+      </w:r>
+      <w:r>
+        <w:rPr>
+          <w:rFonts w:ascii="宋体" w:eastAsia="宋体" w:hAnsi="宋体" w:hint="eastAsia"/>
+        </w:rPr>
+        <w:lastRenderedPageBreak/>
+        <w:t>检验</w:t>
+      </w:r>
+      <w:r>
+        <w:rPr>
+          <w:rFonts w:ascii="宋体" w:eastAsia="宋体" w:hAnsi="宋体" w:hint="eastAsia"/>
+        </w:rPr>
+        <w:t>周历与月历效应</w:t>
+      </w:r>
+      <w:r>
+        <w:rPr>
+          <w:rFonts w:ascii="宋体" w:eastAsia="宋体" w:hAnsi="宋体" w:hint="eastAsia"/>
+        </w:rPr>
+        <w:t>，将周一至周五、一月至十二月</w:t>
       </w:r>
       <w:proofErr w:type="gramStart"/>
       <w:r>
         <w:rPr>
           <w:rFonts w:ascii="宋体" w:eastAsia="宋体" w:hAnsi="宋体" w:hint="eastAsia"/>
         </w:rPr>
-        <w:t>的阶数不易</w:t>
+        <w:t>哑</w:t>
       </w:r>
       <w:proofErr w:type="gramEnd"/>
       <w:r>
         <w:rPr>
           <w:rFonts w:ascii="宋体" w:eastAsia="宋体" w:hAnsi="宋体" w:hint="eastAsia"/>
         </w:rPr>
-        <w:t>确定，</w:t>
-      </w:r>
-      <w:r>
-        <w:rPr>
-          <w:rFonts w:ascii="宋体" w:eastAsia="宋体" w:hAnsi="宋体" w:hint="eastAsia"/>
-        </w:rPr>
-        <w:t>且高阶GARCH模型会出现不稳定</w:t>
-      </w:r>
-      <w:r>
-        <w:rPr>
-          <w:rFonts w:ascii="宋体" w:eastAsia="宋体" w:hAnsi="宋体" w:hint="eastAsia"/>
-        </w:rPr>
-        <w:t>的情况</w:t>
+        <w:t>变量均添加入均值方程中</w:t>
+      </w:r>
+      <w:proofErr w:type="gramStart"/>
+      <w:r>
+        <w:rPr>
+          <w:rFonts w:ascii="宋体" w:eastAsia="宋体" w:hAnsi="宋体" w:hint="eastAsia"/>
+        </w:rPr>
+        <w:t>并回归</w:t>
+      </w:r>
+      <w:r>
+        <w:rPr>
+          <w:rFonts w:ascii="宋体" w:eastAsia="宋体" w:hAnsi="宋体" w:hint="eastAsia"/>
+        </w:rPr>
+        <w:t>得到</w:t>
+      </w:r>
+      <w:proofErr w:type="gramEnd"/>
+      <w:r>
+        <w:rPr>
+          <w:rFonts w:ascii="宋体" w:eastAsia="宋体" w:hAnsi="宋体" w:hint="eastAsia"/>
+        </w:rPr>
+        <w:t>估计结果</w:t>
+      </w:r>
+      <w:r>
+        <w:rPr>
+          <w:rFonts w:ascii="宋体" w:eastAsia="宋体" w:hAnsi="宋体" w:hint="eastAsia"/>
+        </w:rPr>
+        <w:t>，在标准化残差及其平方的</w:t>
+      </w:r>
+      <w:proofErr w:type="spellStart"/>
+      <w:r>
+        <w:rPr>
+          <w:rFonts w:ascii="宋体" w:eastAsia="宋体" w:hAnsi="宋体" w:hint="eastAsia"/>
+        </w:rPr>
+        <w:t>Ljung</w:t>
+      </w:r>
+      <w:proofErr w:type="spellEnd"/>
+      <w:r>
+        <w:rPr>
+          <w:rFonts w:ascii="宋体" w:eastAsia="宋体" w:hAnsi="宋体" w:hint="eastAsia"/>
+        </w:rPr>
+        <w:t>-Box统计量</w:t>
+      </w:r>
+      <w:r>
+        <w:rPr>
+          <w:rFonts w:ascii="宋体" w:eastAsia="宋体" w:hAnsi="宋体" w:hint="eastAsia"/>
+        </w:rPr>
+        <w:t>均不显著的情况下</w:t>
+      </w:r>
+      <w:r>
+        <w:rPr>
+          <w:rFonts w:ascii="宋体" w:eastAsia="宋体" w:hAnsi="宋体" w:hint="eastAsia"/>
+        </w:rPr>
+        <w:t>记录均值方程中显著的周历、月历</w:t>
+      </w:r>
+      <w:r>
+        <w:rPr>
+          <w:rFonts w:ascii="宋体" w:eastAsia="宋体" w:hAnsi="宋体" w:hint="eastAsia"/>
+        </w:rPr>
+        <w:t>效应</w:t>
+      </w:r>
+      <w:r>
+        <w:rPr>
+          <w:rFonts w:ascii="宋体" w:eastAsia="宋体" w:hAnsi="宋体" w:hint="eastAsia"/>
+        </w:rPr>
+        <w:t>（称为建模充分</w:t>
+      </w:r>
+      <w:r>
+        <w:rPr>
+          <w:rFonts w:ascii="宋体" w:eastAsia="宋体" w:hAnsi="宋体" w:hint="eastAsia"/>
+        </w:rPr>
+        <w:t>，即</w:t>
+      </w:r>
+      <w:r>
+        <w:rPr>
+          <w:rFonts w:ascii="宋体" w:eastAsia="宋体" w:hAnsi="宋体" w:hint="eastAsia"/>
+        </w:rPr>
+        <w:t>通过均值方程中的ARMA项与波动方程中的GARCH</w:t>
+      </w:r>
+      <w:proofErr w:type="gramStart"/>
+      <w:r>
+        <w:rPr>
+          <w:rFonts w:ascii="宋体" w:eastAsia="宋体" w:hAnsi="宋体" w:hint="eastAsia"/>
+        </w:rPr>
+        <w:t>项</w:t>
+      </w:r>
+      <w:r>
+        <w:rPr>
+          <w:rFonts w:ascii="宋体" w:eastAsia="宋体" w:hAnsi="宋体" w:hint="eastAsia"/>
+        </w:rPr>
+        <w:t>成功</w:t>
+      </w:r>
+      <w:proofErr w:type="gramEnd"/>
+      <w:r>
+        <w:rPr>
+          <w:rFonts w:ascii="宋体" w:eastAsia="宋体" w:hAnsi="宋体" w:hint="eastAsia"/>
+        </w:rPr>
+        <w:t>消除了</w:t>
+      </w:r>
+      <w:r>
+        <w:rPr>
+          <w:rFonts w:ascii="宋体" w:eastAsia="宋体" w:hAnsi="宋体" w:hint="eastAsia"/>
+        </w:rPr>
+        <w:t>标准化</w:t>
+      </w:r>
+      <w:r>
+        <w:rPr>
+          <w:rFonts w:ascii="宋体" w:eastAsia="宋体" w:hAnsi="宋体" w:hint="eastAsia"/>
+        </w:rPr>
+        <w:t>残差中的</w:t>
+      </w:r>
+      <w:r>
+        <w:rPr>
+          <w:rFonts w:ascii="宋体" w:eastAsia="宋体" w:hAnsi="宋体" w:hint="eastAsia"/>
+        </w:rPr>
+        <w:t>自相关</w:t>
+      </w:r>
+      <w:r>
+        <w:rPr>
+          <w:rFonts w:ascii="宋体" w:eastAsia="宋体" w:hAnsi="宋体" w:hint="eastAsia"/>
+        </w:rPr>
+        <w:t>与其平方的自相关</w:t>
+      </w:r>
+      <w:r>
+        <w:rPr>
+          <w:rFonts w:ascii="宋体" w:eastAsia="宋体" w:hAnsi="宋体" w:hint="eastAsia"/>
+        </w:rPr>
+        <w:t>）</w:t>
+      </w:r>
+      <w:r>
+        <w:rPr>
+          <w:rFonts w:ascii="宋体" w:eastAsia="宋体" w:hAnsi="宋体" w:hint="eastAsia"/>
+        </w:rPr>
+        <w:t>，否则重新</w:t>
+      </w:r>
+      <w:r>
+        <w:rPr>
+          <w:rFonts w:ascii="宋体" w:eastAsia="宋体" w:hAnsi="宋体" w:hint="eastAsia"/>
+        </w:rPr>
+        <w:t>建模</w:t>
+      </w:r>
+      <w:r>
+        <w:rPr>
+          <w:rFonts w:ascii="宋体" w:eastAsia="宋体" w:hAnsi="宋体" w:hint="eastAsia"/>
+        </w:rPr>
+        <w:t>；（2）</w:t>
+      </w:r>
+      <w:r>
+        <w:rPr>
+          <w:rFonts w:ascii="宋体" w:eastAsia="宋体" w:hAnsi="宋体" w:hint="eastAsia"/>
+        </w:rPr>
+        <w:t>在代表周、月历效应的哑变量系数存在多个均为显著的情况下，</w:t>
+      </w:r>
+      <w:r>
+        <w:rPr>
+          <w:rFonts w:ascii="宋体" w:eastAsia="宋体" w:hAnsi="宋体" w:hint="eastAsia"/>
+        </w:rPr>
+        <w:t>仅记录系数绝对值最大的一个作为该股指该时段</w:t>
+      </w:r>
+      <w:r>
+        <w:rPr>
+          <w:rFonts w:ascii="宋体" w:eastAsia="宋体" w:hAnsi="宋体" w:hint="eastAsia"/>
+        </w:rPr>
+        <w:t>的周、月历效应</w:t>
+      </w:r>
+      <w:r>
+        <w:rPr>
+          <w:rFonts w:ascii="宋体" w:eastAsia="宋体" w:hAnsi="宋体" w:hint="eastAsia"/>
+        </w:rPr>
+        <w:t>；（3）检验假日效应</w:t>
+      </w:r>
+      <w:r>
+        <w:rPr>
+          <w:rFonts w:ascii="宋体" w:eastAsia="宋体" w:hAnsi="宋体" w:hint="eastAsia"/>
+        </w:rPr>
+        <w:t>，将代表本交易</w:t>
+      </w:r>
+      <w:r>
+        <w:rPr>
+          <w:rFonts w:ascii="宋体" w:eastAsia="宋体" w:hAnsi="宋体" w:hint="eastAsia"/>
+        </w:rPr>
+        <w:t>日</w:t>
+      </w:r>
+      <w:r>
+        <w:rPr>
+          <w:rFonts w:ascii="宋体" w:eastAsia="宋体" w:hAnsi="宋体" w:hint="eastAsia"/>
+        </w:rPr>
+        <w:t>与上一交易日休市天数的离散</w:t>
+      </w:r>
+      <w:r>
+        <w:rPr>
+          <w:rFonts w:ascii="宋体" w:eastAsia="宋体" w:hAnsi="宋体" w:hint="eastAsia"/>
+        </w:rPr>
+        <w:t>变量添加入均值方程中</w:t>
+      </w:r>
+      <w:proofErr w:type="gramStart"/>
+      <w:r>
+        <w:rPr>
+          <w:rFonts w:ascii="宋体" w:eastAsia="宋体" w:hAnsi="宋体" w:hint="eastAsia"/>
+        </w:rPr>
+        <w:t>并回归得到</w:t>
+      </w:r>
+      <w:proofErr w:type="gramEnd"/>
+      <w:r>
+        <w:rPr>
+          <w:rFonts w:ascii="宋体" w:eastAsia="宋体" w:hAnsi="宋体" w:hint="eastAsia"/>
+        </w:rPr>
+        <w:t>估计结果</w:t>
+      </w:r>
+      <w:r>
+        <w:rPr>
+          <w:rFonts w:ascii="宋体" w:eastAsia="宋体" w:hAnsi="宋体" w:hint="eastAsia"/>
+        </w:rPr>
+        <w:t>，在标准化残差及其平方的</w:t>
+      </w:r>
+      <w:proofErr w:type="spellStart"/>
+      <w:r>
+        <w:rPr>
+          <w:rFonts w:ascii="宋体" w:eastAsia="宋体" w:hAnsi="宋体" w:hint="eastAsia"/>
+        </w:rPr>
+        <w:t>Ljung</w:t>
+      </w:r>
+      <w:proofErr w:type="spellEnd"/>
+      <w:r>
+        <w:rPr>
+          <w:rFonts w:ascii="宋体" w:eastAsia="宋体" w:hAnsi="宋体" w:hint="eastAsia"/>
+        </w:rPr>
+        <w:t>-Box统计量均不显著的情况下确认休市天数变量的系数是否显著</w:t>
       </w:r>
       <w:r>
         <w:rPr>
@@ -2509,169 +4066,107 @@
         <w:rPr>
           <w:rFonts w:ascii="宋体" w:eastAsia="宋体" w:hAnsi="宋体" w:hint="eastAsia"/>
         </w:rPr>
-        <w:t>对较为严格的拟合</w:t>
-      </w:r>
-      <w:r>
-        <w:rPr>
-          <w:rFonts w:ascii="宋体" w:eastAsia="宋体" w:hAnsi="宋体" w:hint="eastAsia"/>
-        </w:rPr>
-        <w:t>或</w:t>
-      </w:r>
-      <w:r>
-        <w:rPr>
-          <w:rFonts w:ascii="宋体" w:eastAsia="宋体" w:hAnsi="宋体" w:hint="eastAsia"/>
-        </w:rPr>
-        <w:t>预测任务</w:t>
-      </w:r>
-      <w:r>
-        <w:rPr>
-          <w:rFonts w:ascii="宋体" w:eastAsia="宋体" w:hAnsi="宋体" w:hint="eastAsia"/>
-        </w:rPr>
-        <w:t>通常通过排列组合的方式</w:t>
+        <w:t>否则重新建模，</w:t>
+      </w:r>
+      <w:r>
+        <w:rPr>
+          <w:rFonts w:ascii="宋体" w:eastAsia="宋体" w:hAnsi="宋体" w:hint="eastAsia"/>
+        </w:rPr>
+        <w:t>若</w:t>
+      </w:r>
+      <w:r>
+        <w:rPr>
+          <w:rFonts w:ascii="宋体" w:eastAsia="宋体" w:hAnsi="宋体" w:hint="eastAsia"/>
+        </w:rPr>
+        <w:t>休市天数变量的系数</w:t>
+      </w:r>
+      <w:r>
+        <w:rPr>
+          <w:rFonts w:ascii="宋体" w:eastAsia="宋体" w:hAnsi="宋体" w:hint="eastAsia"/>
+        </w:rPr>
+        <w:t>显著则</w:t>
+      </w:r>
+      <w:r>
+        <w:rPr>
+          <w:rFonts w:ascii="宋体" w:eastAsia="宋体" w:hAnsi="宋体" w:hint="eastAsia"/>
+        </w:rPr>
+        <w:t>表明存在假日效应</w:t>
+      </w:r>
+      <w:r>
+        <w:rPr>
+          <w:rFonts w:ascii="宋体" w:eastAsia="宋体" w:hAnsi="宋体" w:hint="eastAsia"/>
+        </w:rPr>
+        <w:t>。</w:t>
+      </w:r>
+      <w:r>
+        <w:rPr>
+          <w:rFonts w:ascii="宋体" w:eastAsia="宋体" w:hAnsi="宋体" w:hint="eastAsia"/>
+        </w:rPr>
+        <w:t>在建模不充分情况下</w:t>
+      </w:r>
+      <w:r>
+        <w:rPr>
+          <w:rFonts w:ascii="宋体" w:eastAsia="宋体" w:hAnsi="宋体" w:hint="eastAsia"/>
+        </w:rPr>
+        <w:t>，若反复</w:t>
+      </w:r>
+      <w:r>
+        <w:rPr>
+          <w:rFonts w:ascii="宋体" w:eastAsia="宋体" w:hAnsi="宋体" w:hint="eastAsia"/>
+        </w:rPr>
+        <w:t>重新建模</w:t>
+      </w:r>
+      <w:r>
+        <w:rPr>
+          <w:rFonts w:ascii="宋体" w:eastAsia="宋体" w:hAnsi="宋体" w:hint="eastAsia"/>
+        </w:rPr>
+        <w:t>至模型的波动率方程过于复杂</w:t>
       </w:r>
       <w:proofErr w:type="gramStart"/>
       <w:r>
         <w:rPr>
           <w:rFonts w:ascii="宋体" w:eastAsia="宋体" w:hAnsi="宋体" w:hint="eastAsia"/>
         </w:rPr>
-        <w:t>来</w:t>
-      </w:r>
-      <w:r>
-        <w:rPr>
-          <w:rFonts w:ascii="宋体" w:eastAsia="宋体" w:hAnsi="宋体" w:hint="eastAsia"/>
-        </w:rPr>
-        <w:t>结</w:t>
+        <w:t>且</w:t>
+      </w:r>
+      <w:r>
+        <w:rPr>
+          <w:rFonts w:ascii="宋体" w:eastAsia="宋体" w:hAnsi="宋体" w:hint="eastAsia"/>
+        </w:rPr>
+        <w:t>仍然</w:t>
       </w:r>
       <w:proofErr w:type="gramEnd"/>
       <w:r>
         <w:rPr>
           <w:rFonts w:ascii="宋体" w:eastAsia="宋体" w:hAnsi="宋体" w:hint="eastAsia"/>
         </w:rPr>
-        <w:t>合</w:t>
-      </w:r>
-      <w:r>
-        <w:rPr>
-          <w:rFonts w:ascii="宋体" w:eastAsia="宋体" w:hAnsi="宋体" w:hint="eastAsia"/>
-        </w:rPr>
-        <w:t>贝叶斯信息准则（Bayesian</w:t>
-      </w:r>
-      <w:r>
-        <w:rPr>
-          <w:rFonts w:ascii="宋体" w:eastAsia="宋体" w:hAnsi="宋体"/>
-        </w:rPr>
-        <w:t xml:space="preserve"> Information Criterion, </w:t>
-      </w:r>
-      <w:r>
-        <w:rPr>
-          <w:rFonts w:ascii="宋体" w:eastAsia="宋体" w:hAnsi="宋体" w:hint="eastAsia"/>
-        </w:rPr>
-        <w:t>BIC</w:t>
-      </w:r>
-      <w:r>
-        <w:rPr>
-          <w:rFonts w:ascii="宋体" w:eastAsia="宋体" w:hAnsi="宋体" w:hint="eastAsia"/>
-        </w:rPr>
-        <w:t>）</w:t>
-      </w:r>
-      <w:r>
-        <w:rPr>
-          <w:rFonts w:ascii="宋体" w:eastAsia="宋体" w:hAnsi="宋体" w:hint="eastAsia"/>
-        </w:rPr>
-        <w:t>或者</w:t>
-      </w:r>
-      <w:proofErr w:type="gramStart"/>
-      <w:r>
-        <w:rPr>
-          <w:rFonts w:ascii="宋体" w:eastAsia="宋体" w:hAnsi="宋体" w:hint="eastAsia"/>
-        </w:rPr>
-        <w:t>赤池信</w:t>
-      </w:r>
-      <w:proofErr w:type="gramEnd"/>
-      <w:r>
-        <w:rPr>
-          <w:rFonts w:ascii="宋体" w:eastAsia="宋体" w:hAnsi="宋体" w:hint="eastAsia"/>
-        </w:rPr>
-        <w:t>息准则（Akaike</w:t>
-      </w:r>
-      <w:r>
-        <w:rPr>
-          <w:rFonts w:ascii="宋体" w:eastAsia="宋体" w:hAnsi="宋体"/>
-        </w:rPr>
-        <w:t xml:space="preserve"> Information Criterion, </w:t>
-      </w:r>
-      <w:r>
-        <w:rPr>
-          <w:rFonts w:ascii="宋体" w:eastAsia="宋体" w:hAnsi="宋体" w:hint="eastAsia"/>
-        </w:rPr>
-        <w:t>AIC</w:t>
-      </w:r>
-      <w:r>
-        <w:rPr>
-          <w:rFonts w:ascii="宋体" w:eastAsia="宋体" w:hAnsi="宋体"/>
-        </w:rPr>
-        <w:t>）</w:t>
-      </w:r>
-      <w:r>
-        <w:rPr>
-          <w:rFonts w:ascii="宋体" w:eastAsia="宋体" w:hAnsi="宋体" w:hint="eastAsia"/>
-        </w:rPr>
-        <w:t>确定GARCH项与ARCH项的滞后阶数</w:t>
-      </w:r>
-      <w:r>
-        <w:rPr>
-          <w:rFonts w:ascii="宋体" w:eastAsia="宋体" w:hAnsi="宋体" w:hint="eastAsia"/>
-        </w:rPr>
-        <w:t>。本文的重点不在于精确拟合或者预测，无需建立过于复杂的R-GARCH模型</w:t>
-      </w:r>
-      <w:r>
-        <w:rPr>
-          <w:rFonts w:ascii="宋体" w:eastAsia="宋体" w:hAnsi="宋体" w:hint="eastAsia"/>
-        </w:rPr>
-        <w:t>，因此所有模型的波动方程</w:t>
-      </w:r>
-      <w:proofErr w:type="gramStart"/>
-      <w:r>
-        <w:rPr>
-          <w:rFonts w:ascii="宋体" w:eastAsia="宋体" w:hAnsi="宋体" w:hint="eastAsia"/>
-        </w:rPr>
-        <w:t>初始均</w:t>
-      </w:r>
-      <w:proofErr w:type="gramEnd"/>
-      <w:r>
-        <w:rPr>
-          <w:rFonts w:ascii="宋体" w:eastAsia="宋体" w:hAnsi="宋体" w:hint="eastAsia"/>
-        </w:rPr>
-        <w:t>设定为GARCH（1,</w:t>
-      </w:r>
-      <w:r>
-        <w:rPr>
-          <w:rFonts w:ascii="宋体" w:eastAsia="宋体" w:hAnsi="宋体"/>
-        </w:rPr>
-        <w:t>1</w:t>
-      </w:r>
-      <w:r>
-        <w:rPr>
-          <w:rFonts w:ascii="宋体" w:eastAsia="宋体" w:hAnsi="宋体" w:hint="eastAsia"/>
-        </w:rPr>
-        <w:t>）的形式，</w:t>
-      </w:r>
-      <w:r>
-        <w:rPr>
-          <w:rFonts w:ascii="宋体" w:eastAsia="宋体" w:hAnsi="宋体" w:hint="eastAsia"/>
-        </w:rPr>
-        <w:t>仅当回归结果的</w:t>
-      </w:r>
-      <w:r>
-        <w:rPr>
-          <w:rFonts w:ascii="宋体" w:eastAsia="宋体" w:hAnsi="宋体" w:hint="eastAsia"/>
-        </w:rPr>
-        <w:t>均值方程</w:t>
-      </w:r>
-      <w:r>
-        <w:rPr>
-          <w:rFonts w:ascii="宋体" w:eastAsia="宋体" w:hAnsi="宋体" w:hint="eastAsia"/>
-        </w:rPr>
-        <w:t>残差项未通过充分建模检验时才重新设定更为复杂的模型</w:t>
+        <w:t>无法</w:t>
+      </w:r>
+      <w:r>
+        <w:rPr>
+          <w:rFonts w:ascii="宋体" w:eastAsia="宋体" w:hAnsi="宋体" w:hint="eastAsia"/>
+        </w:rPr>
+        <w:t>通过</w:t>
+      </w:r>
+      <w:proofErr w:type="spellStart"/>
+      <w:r>
+        <w:rPr>
+          <w:rFonts w:ascii="宋体" w:eastAsia="宋体" w:hAnsi="宋体" w:hint="eastAsia"/>
+        </w:rPr>
+        <w:t>Ljung</w:t>
+      </w:r>
+      <w:proofErr w:type="spellEnd"/>
+      <w:r>
+        <w:rPr>
+          <w:rFonts w:ascii="宋体" w:eastAsia="宋体" w:hAnsi="宋体" w:hint="eastAsia"/>
+        </w:rPr>
+        <w:t>-Box检验，</w:t>
+      </w:r>
+      <w:r>
+        <w:rPr>
+          <w:rFonts w:ascii="宋体" w:eastAsia="宋体" w:hAnsi="宋体" w:hint="eastAsia"/>
+        </w:rPr>
+        <w:t>则认为该股指该时段无任何日历效应</w:t>
       </w:r>
       <w:r>
         <w:rPr>
@@ -2691,25 +4186,84 @@
       <w:pPr>
         <w:rPr>
           <w:rFonts w:ascii="宋体" w:eastAsia="宋体" w:hAnsi="宋体"/>
+          <w:b/>
         </w:rPr>
       </w:pPr>
       <w:r>
         <w:rPr>
           <w:rFonts w:ascii="宋体" w:eastAsia="宋体" w:hAnsi="宋体" w:hint="eastAsia"/>
-        </w:rPr>
-        <w:t>模型中均值方程收益率扰动服从分布</w:t>
-      </w:r>
-      <w:r>
-        <w:rPr>
-          <w:rFonts w:ascii="宋体" w:eastAsia="宋体" w:hAnsi="宋体" w:hint="eastAsia"/>
-        </w:rPr>
-        <w:t>的</w:t>
-      </w:r>
-      <w:r>
-        <w:rPr>
-          <w:rFonts w:ascii="宋体" w:eastAsia="宋体" w:hAnsi="宋体" w:hint="eastAsia"/>
-        </w:rPr>
-        <w:t>选择：</w:t>
+          <w:b/>
+        </w:rPr>
+        <w:t>日历效应检验</w:t>
+      </w:r>
+      <w:r>
+        <w:rPr>
+          <w:rFonts w:ascii="宋体" w:eastAsia="宋体" w:hAnsi="宋体" w:hint="eastAsia"/>
+          <w:b/>
+        </w:rPr>
+        <w:t>：</w:t>
+      </w:r>
+    </w:p>
+    <w:p>
+      <w:pPr>
+        <w:rPr>
+          <w:rFonts w:ascii="宋体" w:eastAsia="宋体" w:hAnsi="宋体"/>
+        </w:rPr>
+      </w:pPr>
+      <w:r>
+        <w:rPr>
+          <w:rFonts w:ascii="宋体" w:eastAsia="宋体" w:hAnsi="宋体" w:hint="eastAsia"/>
+        </w:rPr>
+        <w:t>收益率数据检验与分布确定</w:t>
+      </w:r>
+      <w:r>
+        <w:rPr>
+          <w:rFonts w:ascii="宋体" w:eastAsia="宋体" w:hAnsi="宋体" w:hint="eastAsia"/>
+        </w:rPr>
+        <w:t>：</w:t>
+      </w:r>
+    </w:p>
+    <w:p>
+      <w:pPr>
+        <w:rPr>
+          <w:rFonts w:ascii="宋体" w:eastAsia="宋体" w:hAnsi="宋体"/>
+        </w:rPr>
+      </w:pPr>
+      <w:r>
+        <w:rPr>
+          <w:rFonts w:ascii="宋体" w:eastAsia="宋体" w:hAnsi="宋体" w:hint="eastAsia"/>
+        </w:rPr>
+        <w:t>各类检验的结果与最终分布的确定结果如下表所示：</w:t>
+      </w:r>
+    </w:p>
+    <w:p>
+      <w:pPr>
+        <w:jc w:val="center"/>
+        <w:rPr>
+          <w:rFonts w:ascii="宋体" w:eastAsia="宋体" w:hAnsi="宋体"/>
+          <w:color w:val="FF0000"/>
+        </w:rPr>
+      </w:pPr>
+      <w:r>
+        <w:rPr>
+          <w:rFonts w:ascii="宋体" w:eastAsia="宋体" w:hAnsi="宋体" w:hint="eastAsia"/>
+          <w:color w:val="FF0000"/>
+        </w:rPr>
+        <w:t>分布选择表</w:t>
+      </w:r>
+      <w:r>
+        <w:rPr>
+          <w:rFonts w:ascii="宋体" w:eastAsia="宋体" w:hAnsi="宋体" w:hint="eastAsia"/>
+          <w:color w:val="FF0000"/>
+        </w:rPr>
+        <w:t>-</w:t>
+      </w:r>
+      <w:r>
+        <w:rPr>
+          <w:rFonts w:ascii="宋体" w:eastAsia="宋体" w:hAnsi="宋体" w:hint="eastAsia"/>
+          <w:color w:val="FF0000"/>
+        </w:rPr>
+        <w:t>来自excel</w:t>
       </w:r>
     </w:p>
     <w:p>
@@ -2719,47 +4273,229 @@
           <w:rFonts w:ascii="宋体" w:eastAsia="宋体" w:hAnsi="宋体"/>
         </w:rPr>
       </w:pPr>
-      <w:r>
-        <w:rPr>
-          <w:rFonts w:ascii="宋体" w:eastAsia="宋体" w:hAnsi="宋体" w:hint="eastAsia"/>
-        </w:rPr>
-        <w:t>标准化的收益率扰动</w:t>
-      </w:r>
-      <m:oMath>
-        <m:sSub>
-          <m:sSubPr>
-            <m:ctrlPr>
-              <w:rPr>
-                <w:rFonts w:ascii="Cambria Math" w:eastAsia="宋体" w:hAnsi="Cambria Math"/>
-              </w:rPr>
-            </m:ctrlPr>
-          </m:sSubPr>
-          <m:e>
-            <m:r>
-              <m:rPr>
-                <m:sty m:val="p"/>
-              </m:rPr>
-              <w:rPr>
-                <w:rFonts w:ascii="Cambria Math" w:eastAsia="宋体" w:hAnsi="Cambria Math"/>
-              </w:rPr>
-              <m:t>ε</m:t>
-            </m:r>
-          </m:e>
-          <m:sub>
-            <m:r>
-              <w:rPr>
-                <w:rFonts w:ascii="Cambria Math" w:eastAsia="宋体" w:hAnsi="Cambria Math" w:hint="eastAsia"/>
-              </w:rPr>
-              <m:t>t</m:t>
-            </m:r>
-          </m:sub>
-        </m:sSub>
-      </m:oMath>
-      <w:r>
-        <w:rPr>
-          <w:rFonts w:ascii="宋体" w:eastAsia="宋体" w:hAnsi="宋体" w:hint="eastAsia"/>
-        </w:rPr>
-        <w:t>通常被认为服从标准正态分布</w:t>
+      <w:proofErr w:type="gramStart"/>
+      <w:r>
+        <w:rPr>
+          <w:rFonts w:ascii="宋体" w:eastAsia="宋体" w:hAnsi="宋体" w:hint="eastAsia"/>
+        </w:rPr>
+        <w:t>以上证</w:t>
+      </w:r>
+      <w:proofErr w:type="gramEnd"/>
+      <w:r>
+        <w:rPr>
+          <w:rFonts w:ascii="宋体" w:eastAsia="宋体" w:hAnsi="宋体" w:hint="eastAsia"/>
+        </w:rPr>
+        <w:t>综指为例，</w:t>
+      </w:r>
+      <w:r>
+        <w:rPr>
+          <w:rFonts w:ascii="宋体" w:eastAsia="宋体" w:hAnsi="宋体" w:hint="eastAsia"/>
+        </w:rPr>
+        <w:t>首先检验股指对数收益率</w:t>
+      </w:r>
+      <w:r>
+        <w:rPr>
+          <w:rFonts w:ascii="宋体" w:eastAsia="宋体" w:hAnsi="宋体" w:hint="eastAsia"/>
+        </w:rPr>
+        <w:t>与日内已实现波动率</w:t>
+      </w:r>
+      <w:r>
+        <w:rPr>
+          <w:rFonts w:ascii="宋体" w:eastAsia="宋体" w:hAnsi="宋体" w:hint="eastAsia"/>
+        </w:rPr>
+        <w:t>的</w:t>
+      </w:r>
+      <w:r>
+        <w:rPr>
+          <w:rFonts w:ascii="宋体" w:eastAsia="宋体" w:hAnsi="宋体" w:hint="eastAsia"/>
+        </w:rPr>
+        <w:t>平稳性</w:t>
+      </w:r>
+      <w:r>
+        <w:rPr>
+          <w:rFonts w:ascii="宋体" w:eastAsia="宋体" w:hAnsi="宋体" w:hint="eastAsia"/>
+        </w:rPr>
+        <w:t>，R-GARCH依然是</w:t>
+      </w:r>
+      <w:r>
+        <w:rPr>
+          <w:rFonts w:ascii="宋体" w:eastAsia="宋体" w:hAnsi="宋体" w:hint="eastAsia"/>
+        </w:rPr>
+        <w:t>线性回归模型，</w:t>
+      </w:r>
+      <w:r>
+        <w:rPr>
+          <w:rFonts w:ascii="宋体" w:eastAsia="宋体" w:hAnsi="宋体" w:hint="eastAsia"/>
+        </w:rPr>
+        <w:t>需避免由</w:t>
+      </w:r>
+      <w:r>
+        <w:rPr>
+          <w:rFonts w:ascii="宋体" w:eastAsia="宋体" w:hAnsi="宋体" w:hint="eastAsia"/>
+        </w:rPr>
+        <w:t>非平稳时间序列得到</w:t>
+      </w:r>
+      <w:proofErr w:type="gramStart"/>
+      <w:r>
+        <w:rPr>
+          <w:rFonts w:ascii="宋体" w:eastAsia="宋体" w:hAnsi="宋体" w:hint="eastAsia"/>
+        </w:rPr>
+        <w:t>伪回归</w:t>
+      </w:r>
+      <w:proofErr w:type="gramEnd"/>
+      <w:r>
+        <w:rPr>
+          <w:rFonts w:ascii="宋体" w:eastAsia="宋体" w:hAnsi="宋体" w:hint="eastAsia"/>
+        </w:rPr>
+        <w:t>结果</w:t>
+      </w:r>
+      <w:r>
+        <w:rPr>
+          <w:rFonts w:ascii="宋体" w:eastAsia="宋体" w:hAnsi="宋体" w:hint="eastAsia"/>
+        </w:rPr>
+        <w:t>；其次是</w:t>
+      </w:r>
+      <w:r>
+        <w:rPr>
+          <w:rFonts w:ascii="宋体" w:eastAsia="宋体" w:hAnsi="宋体" w:hint="eastAsia"/>
+        </w:rPr>
+        <w:t>股指对数收益率序列的</w:t>
+      </w:r>
+      <w:r>
+        <w:rPr>
+          <w:rFonts w:ascii="宋体" w:eastAsia="宋体" w:hAnsi="宋体" w:hint="eastAsia"/>
+        </w:rPr>
+        <w:t>GARCH效应检验，</w:t>
+      </w:r>
+      <w:r>
+        <w:rPr>
+          <w:rFonts w:ascii="宋体" w:eastAsia="宋体" w:hAnsi="宋体" w:hint="eastAsia"/>
+        </w:rPr>
+        <w:t>上证综指</w:t>
+      </w:r>
+      <w:r>
+        <w:rPr>
+          <w:rFonts w:ascii="宋体" w:eastAsia="宋体" w:hAnsi="宋体" w:hint="eastAsia"/>
+        </w:rPr>
+        <w:t>对数</w:t>
+      </w:r>
+      <w:r>
+        <w:rPr>
+          <w:rFonts w:ascii="宋体" w:eastAsia="宋体" w:hAnsi="宋体" w:hint="eastAsia"/>
+        </w:rPr>
+        <w:t>收益率平方的</w:t>
+      </w:r>
+      <w:proofErr w:type="spellStart"/>
+      <w:r>
+        <w:rPr>
+          <w:rFonts w:ascii="宋体" w:eastAsia="宋体" w:hAnsi="宋体" w:hint="eastAsia"/>
+        </w:rPr>
+        <w:t>Ljung</w:t>
+      </w:r>
+      <w:proofErr w:type="spellEnd"/>
+      <w:r>
+        <w:rPr>
+          <w:rFonts w:ascii="宋体" w:eastAsia="宋体" w:hAnsi="宋体" w:hint="eastAsia"/>
+        </w:rPr>
+        <w:t>-Box统计量在</w:t>
+      </w:r>
+      <w:proofErr w:type="gramStart"/>
+      <w:r>
+        <w:rPr>
+          <w:rFonts w:ascii="宋体" w:eastAsia="宋体" w:hAnsi="宋体" w:hint="eastAsia"/>
+        </w:rPr>
+        <w:t>滞后阶数为</w:t>
+      </w:r>
+      <w:proofErr w:type="gramEnd"/>
+      <w:r>
+        <w:rPr>
+          <w:rFonts w:ascii="宋体" w:eastAsia="宋体" w:hAnsi="宋体"/>
+        </w:rPr>
+        <w:t>8</w:t>
+      </w:r>
+      <w:r>
+        <w:rPr>
+          <w:rFonts w:ascii="宋体" w:eastAsia="宋体" w:hAnsi="宋体" w:hint="eastAsia"/>
+        </w:rPr>
+        <w:t>阶</w:t>
+      </w:r>
+      <w:r>
+        <w:rPr>
+          <w:rFonts w:ascii="宋体" w:eastAsia="宋体" w:hAnsi="宋体" w:hint="eastAsia"/>
+        </w:rPr>
+        <w:t>（</w:t>
+      </w:r>
+      <w:r>
+        <w:rPr>
+          <w:rFonts w:ascii="宋体" w:eastAsia="宋体" w:hAnsi="宋体"/>
+        </w:rPr>
+        <w:t>ln(2147)≈8</w:t>
+      </w:r>
+      <w:r>
+        <w:rPr>
+          <w:rFonts w:ascii="宋体" w:eastAsia="宋体" w:hAnsi="宋体" w:hint="eastAsia"/>
+        </w:rPr>
+        <w:t>）</w:t>
+      </w:r>
+      <w:r>
+        <w:rPr>
+          <w:rFonts w:ascii="宋体" w:eastAsia="宋体" w:hAnsi="宋体" w:hint="eastAsia"/>
+        </w:rPr>
+        <w:t>时依然显著</w:t>
+      </w:r>
+      <w:r>
+        <w:rPr>
+          <w:rFonts w:ascii="宋体" w:eastAsia="宋体" w:hAnsi="宋体" w:hint="eastAsia"/>
+        </w:rPr>
+        <w:t>，说明</w:t>
+      </w:r>
+      <w:r>
+        <w:rPr>
+          <w:rFonts w:ascii="宋体" w:eastAsia="宋体" w:hAnsi="宋体" w:hint="eastAsia"/>
+        </w:rPr>
+        <w:t>上证综指</w:t>
+      </w:r>
+      <w:r>
+        <w:rPr>
+          <w:rFonts w:ascii="宋体" w:eastAsia="宋体" w:hAnsi="宋体" w:hint="eastAsia"/>
+        </w:rPr>
+        <w:t>对数</w:t>
+      </w:r>
+      <w:r>
+        <w:rPr>
+          <w:rFonts w:ascii="宋体" w:eastAsia="宋体" w:hAnsi="宋体" w:hint="eastAsia"/>
+        </w:rPr>
+        <w:t>收益率序列</w:t>
+      </w:r>
+      <w:r>
+        <w:rPr>
+          <w:rFonts w:ascii="宋体" w:eastAsia="宋体" w:hAnsi="宋体" w:hint="eastAsia"/>
+        </w:rPr>
+        <w:t>的GARCH效应在统计上是显著的</w:t>
+      </w:r>
+      <w:r>
+        <w:rPr>
+          <w:rFonts w:ascii="宋体" w:eastAsia="宋体" w:hAnsi="宋体" w:hint="eastAsia"/>
+        </w:rPr>
+        <w:t>，可以建立波动率模型与测度模型进行联合估计</w:t>
+      </w:r>
+      <w:r>
+        <w:rPr>
+          <w:rFonts w:ascii="宋体" w:eastAsia="宋体" w:hAnsi="宋体" w:hint="eastAsia"/>
+        </w:rPr>
+        <w:t>；</w:t>
+      </w:r>
+      <w:r>
+        <w:rPr>
+          <w:rFonts w:ascii="宋体" w:eastAsia="宋体" w:hAnsi="宋体" w:hint="eastAsia"/>
+        </w:rPr>
+        <w:t>分别用三种分布假设</w:t>
+      </w:r>
+      <w:r>
+        <w:rPr>
+          <w:rFonts w:ascii="宋体" w:eastAsia="宋体" w:hAnsi="宋体" w:hint="eastAsia"/>
+        </w:rPr>
+        <w:t>进行联合估计</w:t>
       </w:r>
       <w:r>
         <w:rPr>
@@ -2771,33 +4507,157 @@
         <w:rPr>
           <w:rFonts w:ascii="宋体" w:eastAsia="宋体" w:hAnsi="宋体" w:hint="eastAsia"/>
         </w:rPr>
-        <w:t>由于本文建模的对象是</w:t>
-      </w:r>
-      <w:r>
-        <w:rPr>
-          <w:rFonts w:ascii="宋体" w:eastAsia="宋体" w:hAnsi="宋体" w:hint="eastAsia"/>
-        </w:rPr>
-        <w:t>具有尖峰</w:t>
+        <w:t>估计结果中的</w:t>
+      </w:r>
+      <w:r>
+        <w:rPr>
+          <w:rFonts w:ascii="宋体" w:eastAsia="宋体" w:hAnsi="宋体" w:hint="eastAsia"/>
+        </w:rPr>
+        <w:t>标准化残差与其平方的</w:t>
+      </w:r>
+      <w:proofErr w:type="spellStart"/>
+      <w:r>
+        <w:rPr>
+          <w:rFonts w:ascii="宋体" w:eastAsia="宋体" w:hAnsi="宋体" w:hint="eastAsia"/>
+        </w:rPr>
+        <w:t>Ljung</w:t>
+      </w:r>
+      <w:proofErr w:type="spellEnd"/>
+      <w:r>
+        <w:rPr>
+          <w:rFonts w:ascii="宋体" w:eastAsia="宋体" w:hAnsi="宋体" w:hint="eastAsia"/>
+        </w:rPr>
+        <w:t>-B</w:t>
+      </w:r>
+      <w:bookmarkStart w:id="0" w:name="_GoBack"/>
+      <w:bookmarkEnd w:id="0"/>
+      <w:r>
+        <w:rPr>
+          <w:rFonts w:ascii="宋体" w:eastAsia="宋体" w:hAnsi="宋体" w:hint="eastAsia"/>
+        </w:rPr>
+        <w:t>ox统计量均不显著</w:t>
+      </w:r>
+      <w:r>
+        <w:rPr>
+          <w:rFonts w:ascii="宋体" w:eastAsia="宋体" w:hAnsi="宋体" w:hint="eastAsia"/>
+        </w:rPr>
+        <w:t>，</w:t>
+      </w:r>
+      <w:r>
+        <w:rPr>
+          <w:rFonts w:ascii="宋体" w:eastAsia="宋体" w:hAnsi="宋体" w:hint="eastAsia"/>
+        </w:rPr>
+        <w:t>再记录下</w:t>
+      </w:r>
+      <w:r>
+        <w:rPr>
+          <w:rFonts w:ascii="宋体" w:eastAsia="宋体" w:hAnsi="宋体" w:hint="eastAsia"/>
+        </w:rPr>
+        <w:t>t-分布与广义误差分布</w:t>
+      </w:r>
+      <w:r>
+        <w:rPr>
+          <w:rFonts w:ascii="宋体" w:eastAsia="宋体" w:hAnsi="宋体" w:hint="eastAsia"/>
+        </w:rPr>
+        <w:t>优化参数中的自由度</w:t>
+      </w:r>
+      <w:r>
+        <w:rPr>
+          <w:rFonts w:ascii="宋体" w:eastAsia="宋体" w:hAnsi="宋体" w:hint="eastAsia"/>
+        </w:rPr>
+        <w:t>；</w:t>
+      </w:r>
+      <w:r>
+        <w:rPr>
+          <w:rFonts w:ascii="宋体" w:eastAsia="宋体" w:hAnsi="宋体" w:hint="eastAsia"/>
+        </w:rPr>
+        <w:t>检验</w:t>
+      </w:r>
+      <w:r>
+        <w:rPr>
+          <w:rFonts w:ascii="宋体" w:eastAsia="宋体" w:hAnsi="宋体" w:hint="eastAsia"/>
+        </w:rPr>
+        <w:t>联合估计结果中的标准化残差</w:t>
+      </w:r>
+      <w:r>
+        <w:rPr>
+          <w:rFonts w:ascii="宋体" w:eastAsia="宋体" w:hAnsi="宋体" w:hint="eastAsia"/>
+        </w:rPr>
+        <w:t>是否服从对应</w:t>
+      </w:r>
+      <w:r>
+        <w:rPr>
+          <w:rFonts w:ascii="宋体" w:eastAsia="宋体" w:hAnsi="宋体" w:hint="eastAsia"/>
+        </w:rPr>
+        <w:t>理论</w:t>
+      </w:r>
+      <w:r>
+        <w:rPr>
+          <w:rFonts w:ascii="宋体" w:eastAsia="宋体" w:hAnsi="宋体" w:hint="eastAsia"/>
+        </w:rPr>
+        <w:t>分布，运用KS检验</w:t>
+      </w:r>
+      <w:r>
+        <w:rPr>
+          <w:rFonts w:ascii="宋体" w:eastAsia="宋体" w:hAnsi="宋体" w:hint="eastAsia"/>
+        </w:rPr>
+        <w:t>（</w:t>
+      </w:r>
+      <w:r>
+        <w:rPr>
+          <w:rFonts w:ascii="宋体" w:eastAsia="宋体" w:hAnsi="宋体"/>
+        </w:rPr>
+        <w:t>Kolmogorov-Smirnov是比较一个频率分布f(x)与理论分布g(x)或者两个观测值分布的检验方法</w:t>
+      </w:r>
+      <w:r>
+        <w:rPr>
+          <w:rFonts w:ascii="宋体" w:eastAsia="宋体" w:hAnsi="宋体" w:hint="eastAsia"/>
+        </w:rPr>
+        <w:t>，原假设为</w:t>
       </w:r>
       <w:proofErr w:type="gramStart"/>
       <w:r>
         <w:rPr>
           <w:rFonts w:ascii="宋体" w:eastAsia="宋体" w:hAnsi="宋体" w:hint="eastAsia"/>
         </w:rPr>
-        <w:t>厚尾特点</w:t>
+        <w:t>某数据</w:t>
       </w:r>
       <w:proofErr w:type="gramEnd"/>
       <w:r>
         <w:rPr>
           <w:rFonts w:ascii="宋体" w:eastAsia="宋体" w:hAnsi="宋体" w:hint="eastAsia"/>
         </w:rPr>
-        <w:t>的</w:t>
-      </w:r>
-      <w:r>
-        <w:rPr>
-          <w:rFonts w:ascii="宋体" w:eastAsia="宋体" w:hAnsi="宋体" w:hint="eastAsia"/>
-        </w:rPr>
-        <w:t>金融时间序列</w:t>
+        <w:t>服从一个理论分布</w:t>
+      </w:r>
+      <w:r>
+        <w:rPr>
+          <w:rFonts w:ascii="宋体" w:eastAsia="宋体" w:hAnsi="宋体" w:hint="eastAsia"/>
+        </w:rPr>
+        <w:t>）</w:t>
+      </w:r>
+      <w:r>
+        <w:rPr>
+          <w:rFonts w:ascii="宋体" w:eastAsia="宋体" w:hAnsi="宋体" w:hint="eastAsia"/>
+        </w:rPr>
+        <w:t>得到结果为上证综指最合适的见面破分布假设是广义误差分布</w:t>
+      </w:r>
+      <w:r>
+        <w:rPr>
+          <w:rFonts w:ascii="宋体" w:eastAsia="宋体" w:hAnsi="宋体" w:hint="eastAsia"/>
+        </w:rPr>
+        <w:t>。</w:t>
+      </w:r>
+      <w:r>
+        <w:rPr>
+          <w:rFonts w:ascii="宋体" w:eastAsia="宋体" w:hAnsi="宋体" w:hint="eastAsia"/>
+        </w:rPr>
+        <w:t>关于</w:t>
+      </w:r>
+      <w:r>
+        <w:rPr>
+          <w:rFonts w:ascii="宋体" w:eastAsia="宋体" w:hAnsi="宋体" w:hint="eastAsia"/>
+        </w:rPr>
+        <w:t>创业板指与深证成指与上证综指相似，结果如上表所示</w:t>
       </w:r>
       <w:r>
         <w:rPr>
@@ -2809,145 +4669,351 @@
         <w:rPr>
           <w:rFonts w:ascii="宋体" w:eastAsia="宋体" w:hAnsi="宋体" w:hint="eastAsia"/>
         </w:rPr>
-        <w:t>故本文首先检验何种分布更适合所选用的数据，将从标准正态分布、</w:t>
-      </w:r>
-      <w:r>
-        <w:rPr>
-          <w:rFonts w:ascii="宋体" w:eastAsia="宋体" w:hAnsi="宋体" w:hint="eastAsia"/>
-        </w:rPr>
-        <w:t>具有</w:t>
-      </w:r>
-      <w:proofErr w:type="gramStart"/>
-      <w:r>
-        <w:rPr>
-          <w:rFonts w:ascii="宋体" w:eastAsia="宋体" w:hAnsi="宋体" w:hint="eastAsia"/>
-        </w:rPr>
-        <w:t>厚尾特征</w:t>
-      </w:r>
-      <w:proofErr w:type="gramEnd"/>
-      <w:r>
-        <w:rPr>
-          <w:rFonts w:ascii="宋体" w:eastAsia="宋体" w:hAnsi="宋体" w:hint="eastAsia"/>
-        </w:rPr>
-        <w:t>的</w:t>
-      </w:r>
-      <w:r>
-        <w:rPr>
-          <w:rFonts w:ascii="宋体" w:eastAsia="宋体" w:hAnsi="宋体" w:hint="eastAsia"/>
-        </w:rPr>
-        <w:t>学生t</w:t>
-      </w:r>
-      <w:r>
-        <w:rPr>
-          <w:rFonts w:ascii="宋体" w:eastAsia="宋体" w:hAnsi="宋体" w:hint="eastAsia"/>
+        <w:t>均选择</w:t>
+      </w:r>
+      <w:r>
+        <w:rPr>
+          <w:rFonts w:ascii="宋体" w:eastAsia="宋体" w:hAnsi="宋体" w:hint="eastAsia"/>
+        </w:rPr>
+        <w:t>广义误差分布作为扰动项的分布假设。</w:t>
+      </w:r>
+    </w:p>
+    <w:p>
+      <w:pPr>
+        <w:rPr>
+          <w:rFonts w:ascii="宋体" w:eastAsia="宋体" w:hAnsi="宋体"/>
+        </w:rPr>
+      </w:pPr>
+    </w:p>
+    <w:p>
+      <w:pPr>
+        <w:rPr>
+          <w:rFonts w:ascii="宋体" w:eastAsia="宋体" w:hAnsi="宋体" w:hint="eastAsia"/>
+        </w:rPr>
+      </w:pPr>
+      <w:r>
+        <w:rPr>
+          <w:rFonts w:ascii="宋体" w:eastAsia="宋体" w:hAnsi="宋体" w:hint="eastAsia"/>
+        </w:rPr>
+        <w:t>检验过程：</w:t>
+      </w:r>
+    </w:p>
+    <w:p>
+      <w:pPr>
+        <w:rPr>
+          <w:rFonts w:ascii="宋体" w:eastAsia="宋体" w:hAnsi="宋体"/>
+        </w:rPr>
+      </w:pPr>
+      <w:r>
+        <w:rPr>
+          <w:rFonts w:ascii="宋体" w:eastAsia="宋体" w:hAnsi="宋体" w:hint="eastAsia"/>
+        </w:rPr>
+        <w:t>各股指各时段的</w:t>
+      </w:r>
+      <w:r>
+        <w:rPr>
+          <w:rFonts w:ascii="宋体" w:eastAsia="宋体" w:hAnsi="宋体" w:hint="eastAsia"/>
+        </w:rPr>
+        <w:t>日历效应</w:t>
+      </w:r>
+      <w:r>
+        <w:rPr>
+          <w:rFonts w:ascii="宋体" w:eastAsia="宋体" w:hAnsi="宋体" w:hint="eastAsia"/>
+        </w:rPr>
+        <w:t>结果如下表所示</w:t>
+      </w:r>
+      <w:r>
+        <w:rPr>
+          <w:rFonts w:ascii="宋体" w:eastAsia="宋体" w:hAnsi="宋体" w:hint="eastAsia"/>
+        </w:rPr>
+        <w:t>：</w:t>
+      </w:r>
+    </w:p>
+    <w:p>
+      <w:pPr>
+        <w:jc w:val="center"/>
+        <w:rPr>
+          <w:rFonts w:ascii="宋体" w:eastAsia="宋体" w:hAnsi="宋体"/>
+        </w:rPr>
+      </w:pPr>
+      <w:r>
+        <w:rPr>
+          <w:rFonts w:ascii="宋体" w:eastAsia="宋体" w:hAnsi="宋体" w:hint="eastAsia"/>
+          <w:color w:val="FF0000"/>
+        </w:rPr>
+        <w:t>日历效应记录表</w:t>
+      </w:r>
+      <w:r>
+        <w:rPr>
+          <w:rFonts w:ascii="宋体" w:eastAsia="宋体" w:hAnsi="宋体" w:hint="eastAsia"/>
+          <w:color w:val="FF0000"/>
         </w:rPr>
         <w:t>-</w:t>
       </w:r>
       <w:r>
         <w:rPr>
           <w:rFonts w:ascii="宋体" w:eastAsia="宋体" w:hAnsi="宋体" w:hint="eastAsia"/>
-        </w:rPr>
-        <w:t>分布</w:t>
-      </w:r>
-      <w:r>
-        <w:rPr>
-          <w:rFonts w:ascii="宋体" w:eastAsia="宋体" w:hAnsi="宋体" w:hint="eastAsia"/>
-        </w:rPr>
-        <w:t>、GARCH模型</w:t>
-      </w:r>
-      <w:r>
-        <w:rPr>
-          <w:rFonts w:ascii="宋体" w:eastAsia="宋体" w:hAnsi="宋体" w:hint="eastAsia"/>
-        </w:rPr>
-        <w:t>常用的</w:t>
-      </w:r>
-      <w:r>
-        <w:rPr>
-          <w:rFonts w:ascii="宋体" w:eastAsia="宋体" w:hAnsi="宋体" w:hint="eastAsia"/>
-        </w:rPr>
-        <w:t>广义误差分布</w:t>
-      </w:r>
-      <w:r>
-        <w:rPr>
-          <w:rFonts w:ascii="宋体" w:eastAsia="宋体" w:hAnsi="宋体" w:hint="eastAsia"/>
-        </w:rPr>
-        <w:t>三种分布中选择。</w:t>
+          <w:color w:val="FF0000"/>
+        </w:rPr>
+        <w:t>来自excel</w:t>
       </w:r>
     </w:p>
     <w:p>
       <w:pPr>
         <w:ind w:firstLineChars="200" w:firstLine="420"/>
         <w:rPr>
-          <w:rFonts w:ascii="宋体" w:eastAsia="宋体" w:hAnsi="宋体" w:hint="eastAsia"/>
+          <w:rFonts w:ascii="宋体" w:eastAsia="宋体" w:hAnsi="宋体"/>
         </w:rPr>
       </w:pPr>
-      <w:r>
-        <w:rPr>
-          <w:rFonts w:ascii="宋体" w:eastAsia="宋体" w:hAnsi="宋体" w:hint="eastAsia"/>
-        </w:rPr>
-        <w:t>分布的选择遵循以下步骤：（1）检验所选股指的对数收益率</w:t>
-      </w:r>
-      <w:r>
-        <w:rPr>
-          <w:rFonts w:ascii="宋体" w:eastAsia="宋体" w:hAnsi="宋体" w:hint="eastAsia"/>
-        </w:rPr>
-        <w:t>序列</w:t>
-      </w:r>
-      <w:r>
-        <w:rPr>
-          <w:rFonts w:ascii="宋体" w:eastAsia="宋体" w:hAnsi="宋体" w:hint="eastAsia"/>
-        </w:rPr>
-        <w:t>是否具有GARCH效应；</w:t>
-      </w:r>
-      <w:r>
-        <w:rPr>
-          <w:rFonts w:ascii="宋体" w:eastAsia="宋体" w:hAnsi="宋体" w:hint="eastAsia"/>
-        </w:rPr>
-        <w:t>（2）</w:t>
-      </w:r>
-      <w:r>
-        <w:rPr>
-          <w:rFonts w:ascii="宋体" w:eastAsia="宋体" w:hAnsi="宋体" w:hint="eastAsia"/>
-        </w:rPr>
-        <w:t>取用某一种分布</w:t>
-      </w:r>
-      <w:r>
-        <w:rPr>
-          <w:rFonts w:ascii="宋体" w:eastAsia="宋体" w:hAnsi="宋体" w:hint="eastAsia"/>
-        </w:rPr>
-        <w:t>，</w:t>
-      </w:r>
-      <w:r>
-        <w:rPr>
-          <w:rFonts w:ascii="宋体" w:eastAsia="宋体" w:hAnsi="宋体" w:hint="eastAsia"/>
-        </w:rPr>
-        <w:t>在均值方程中不加入</w:t>
-      </w:r>
       <w:proofErr w:type="gramStart"/>
       <w:r>
         <w:rPr>
           <w:rFonts w:ascii="宋体" w:eastAsia="宋体" w:hAnsi="宋体" w:hint="eastAsia"/>
         </w:rPr>
-        <w:t>任何代表</w:t>
+        <w:t>以上证</w:t>
       </w:r>
       <w:proofErr w:type="gramEnd"/>
       <w:r>
         <w:rPr>
           <w:rFonts w:ascii="宋体" w:eastAsia="宋体" w:hAnsi="宋体" w:hint="eastAsia"/>
         </w:rPr>
-        <w:t>日历效应的外生变量情况下得到回归估计结果</w:t>
-      </w:r>
-      <w:r>
-        <w:rPr>
-          <w:rFonts w:ascii="宋体" w:eastAsia="宋体" w:hAnsi="宋体" w:hint="eastAsia"/>
-        </w:rPr>
-        <w:t>；（3）检验R-GARCH模型是否建模充分；（4）比较三种分布下标准化残差项与所用分布的QQ图以及KS检验结果并选择</w:t>
-      </w:r>
-      <w:r>
-        <w:rPr>
-          <w:rFonts w:ascii="宋体" w:eastAsia="宋体" w:hAnsi="宋体" w:hint="eastAsia"/>
-        </w:rPr>
-        <w:t>最优分布。</w:t>
+        <w:t>综指2</w:t>
+      </w:r>
+      <w:r>
+        <w:rPr>
+          <w:rFonts w:ascii="宋体" w:eastAsia="宋体" w:hAnsi="宋体"/>
+        </w:rPr>
+        <w:t>010</w:t>
+      </w:r>
+      <w:r>
+        <w:rPr>
+          <w:rFonts w:ascii="宋体" w:eastAsia="宋体" w:hAnsi="宋体" w:hint="eastAsia"/>
+        </w:rPr>
+        <w:t>年1月初至2</w:t>
+      </w:r>
+      <w:r>
+        <w:rPr>
+          <w:rFonts w:ascii="宋体" w:eastAsia="宋体" w:hAnsi="宋体"/>
+        </w:rPr>
+        <w:t>014</w:t>
+      </w:r>
+      <w:r>
+        <w:rPr>
+          <w:rFonts w:ascii="宋体" w:eastAsia="宋体" w:hAnsi="宋体" w:hint="eastAsia"/>
+        </w:rPr>
+        <w:t>年1</w:t>
+      </w:r>
+      <w:r>
+        <w:rPr>
+          <w:rFonts w:ascii="宋体" w:eastAsia="宋体" w:hAnsi="宋体"/>
+        </w:rPr>
+        <w:t>0</w:t>
+      </w:r>
+      <w:r>
+        <w:rPr>
+          <w:rFonts w:ascii="宋体" w:eastAsia="宋体" w:hAnsi="宋体" w:hint="eastAsia"/>
+        </w:rPr>
+        <w:t>月</w:t>
+      </w:r>
+      <w:proofErr w:type="gramStart"/>
+      <w:r>
+        <w:rPr>
+          <w:rFonts w:ascii="宋体" w:eastAsia="宋体" w:hAnsi="宋体" w:hint="eastAsia"/>
+        </w:rPr>
+        <w:t>末</w:t>
+      </w:r>
+      <w:proofErr w:type="gramEnd"/>
+      <w:r>
+        <w:rPr>
+          <w:rFonts w:ascii="宋体" w:eastAsia="宋体" w:hAnsi="宋体" w:hint="eastAsia"/>
+        </w:rPr>
+        <w:t>时段为例，</w:t>
+      </w:r>
+      <w:r>
+        <w:rPr>
+          <w:rFonts w:ascii="宋体" w:eastAsia="宋体" w:hAnsi="宋体" w:hint="eastAsia"/>
+        </w:rPr>
+        <w:t>在均值方程中加入</w:t>
+      </w:r>
+      <w:r>
+        <w:rPr>
+          <w:rFonts w:ascii="宋体" w:eastAsia="宋体" w:hAnsi="宋体" w:hint="eastAsia"/>
+        </w:rPr>
+        <w:t>代表周一、二、四、五</w:t>
+      </w:r>
+      <w:r>
+        <w:rPr>
+          <w:rFonts w:ascii="宋体" w:eastAsia="宋体" w:hAnsi="宋体" w:hint="eastAsia"/>
+        </w:rPr>
+        <w:t>的哑变</w:t>
+      </w:r>
+      <w:r>
+        <w:rPr>
+          <w:rFonts w:ascii="宋体" w:eastAsia="宋体" w:hAnsi="宋体" w:hint="eastAsia"/>
+        </w:rPr>
+        <w:t>量</w:t>
+      </w:r>
+      <w:r>
+        <w:rPr>
+          <w:rFonts w:ascii="宋体" w:eastAsia="宋体" w:hAnsi="宋体" w:hint="eastAsia"/>
+        </w:rPr>
+        <w:t>，周三效应可提现在</w:t>
+      </w:r>
+      <w:r>
+        <w:rPr>
+          <w:rFonts w:ascii="宋体" w:eastAsia="宋体" w:hAnsi="宋体" w:hint="eastAsia"/>
+        </w:rPr>
+        <w:t>均值方程</w:t>
+      </w:r>
+      <w:r>
+        <w:rPr>
+          <w:rFonts w:ascii="宋体" w:eastAsia="宋体" w:hAnsi="宋体" w:hint="eastAsia"/>
+        </w:rPr>
+        <w:t>常数项中</w:t>
+      </w:r>
+      <w:r>
+        <w:rPr>
+          <w:rFonts w:ascii="宋体" w:eastAsia="宋体" w:hAnsi="宋体" w:hint="eastAsia"/>
+        </w:rPr>
+        <w:t>；</w:t>
+      </w:r>
+      <w:r>
+        <w:rPr>
+          <w:rFonts w:ascii="宋体" w:eastAsia="宋体" w:hAnsi="宋体" w:hint="eastAsia"/>
+        </w:rPr>
+        <w:t>调整均值方程与</w:t>
+      </w:r>
+      <w:r>
+        <w:rPr>
+          <w:rFonts w:ascii="宋体" w:eastAsia="宋体" w:hAnsi="宋体" w:hint="eastAsia"/>
+        </w:rPr>
+        <w:t>波动率方程直至建模充分</w:t>
+      </w:r>
+      <w:r>
+        <w:rPr>
+          <w:rFonts w:ascii="宋体" w:eastAsia="宋体" w:hAnsi="宋体" w:hint="eastAsia"/>
+        </w:rPr>
+        <w:t>，最终的模型为ARMA</w:t>
+      </w:r>
+      <w:r>
+        <w:rPr>
+          <w:rFonts w:ascii="宋体" w:eastAsia="宋体" w:hAnsi="宋体"/>
+        </w:rPr>
+        <w:t>(0,0)-GARCH(4,5)</w:t>
+      </w:r>
+      <w:r>
+        <w:rPr>
+          <w:rFonts w:ascii="宋体" w:eastAsia="宋体" w:hAnsi="宋体" w:hint="eastAsia"/>
+        </w:rPr>
+        <w:t>，代表周四的哑变量回归系数为</w:t>
+      </w:r>
+      <w:r>
+        <w:rPr>
+          <w:rFonts w:ascii="宋体" w:eastAsia="宋体" w:hAnsi="宋体"/>
+        </w:rPr>
+        <w:t>-0.001834</w:t>
+      </w:r>
+      <w:r>
+        <w:rPr>
+          <w:rFonts w:ascii="宋体" w:eastAsia="宋体" w:hAnsi="宋体" w:hint="eastAsia"/>
+        </w:rPr>
+        <w:t>且在0</w:t>
+      </w:r>
+      <w:r>
+        <w:rPr>
+          <w:rFonts w:ascii="宋体" w:eastAsia="宋体" w:hAnsi="宋体"/>
+        </w:rPr>
+        <w:t>.01</w:t>
+      </w:r>
+      <w:r>
+        <w:rPr>
+          <w:rFonts w:ascii="宋体" w:eastAsia="宋体" w:hAnsi="宋体" w:hint="eastAsia"/>
+        </w:rPr>
+        <w:t>的</w:t>
+      </w:r>
+      <w:r>
+        <w:rPr>
+          <w:rFonts w:ascii="宋体" w:eastAsia="宋体" w:hAnsi="宋体" w:hint="eastAsia"/>
+        </w:rPr>
+        <w:t>显著性水平下显著</w:t>
+      </w:r>
+      <w:r>
+        <w:rPr>
+          <w:rFonts w:ascii="宋体" w:eastAsia="宋体" w:hAnsi="宋体" w:hint="eastAsia"/>
+        </w:rPr>
+        <w:t>（</w:t>
+      </w:r>
+      <w:r>
+        <w:rPr>
+          <w:rFonts w:ascii="宋体" w:eastAsia="宋体" w:hAnsi="宋体" w:hint="eastAsia"/>
+        </w:rPr>
+        <w:t>P值为</w:t>
+      </w:r>
+      <w:r>
+        <w:rPr>
+          <w:rFonts w:ascii="宋体" w:eastAsia="宋体" w:hAnsi="宋体"/>
+        </w:rPr>
+        <w:t>0.003387</w:t>
+      </w:r>
+      <w:r>
+        <w:rPr>
+          <w:rFonts w:ascii="宋体" w:eastAsia="宋体" w:hAnsi="宋体" w:hint="eastAsia"/>
+        </w:rPr>
+        <w:t>），</w:t>
+      </w:r>
+      <w:r>
+        <w:rPr>
+          <w:rFonts w:ascii="宋体" w:eastAsia="宋体" w:hAnsi="宋体" w:hint="eastAsia"/>
+        </w:rPr>
+        <w:t>则确认</w:t>
+      </w:r>
+      <w:r>
+        <w:rPr>
+          <w:rFonts w:ascii="宋体" w:eastAsia="宋体" w:hAnsi="宋体" w:hint="eastAsia"/>
+        </w:rPr>
+        <w:t>上证综指该时段具有负周四效应</w:t>
+      </w:r>
+      <w:r>
+        <w:rPr>
+          <w:rFonts w:ascii="宋体" w:eastAsia="宋体" w:hAnsi="宋体" w:hint="eastAsia"/>
+        </w:rPr>
+        <w:t>，记录如表所示的数据</w:t>
+      </w:r>
+      <w:r>
+        <w:rPr>
+          <w:rFonts w:ascii="宋体" w:eastAsia="宋体" w:hAnsi="宋体" w:hint="eastAsia"/>
+        </w:rPr>
+        <w:t>以及模型的具体形式</w:t>
+      </w:r>
+      <w:r>
+        <w:rPr>
+          <w:rFonts w:ascii="宋体" w:eastAsia="宋体" w:hAnsi="宋体" w:hint="eastAsia"/>
+        </w:rPr>
+        <w:t>；月历效应的检验与周历效应完全相同；假日效应</w:t>
+      </w:r>
+      <w:r>
+        <w:rPr>
+          <w:rFonts w:ascii="宋体" w:eastAsia="宋体" w:hAnsi="宋体" w:hint="eastAsia"/>
+        </w:rPr>
+        <w:t>由于仅有一个代表休市天数的离散变量</w:t>
+      </w:r>
+      <w:r>
+        <w:rPr>
+          <w:rFonts w:ascii="宋体" w:eastAsia="宋体" w:hAnsi="宋体" w:hint="eastAsia"/>
+        </w:rPr>
+        <w:t>无需进行第二次联合估计</w:t>
+      </w:r>
+      <w:r>
+        <w:rPr>
+          <w:rFonts w:ascii="宋体" w:eastAsia="宋体" w:hAnsi="宋体" w:hint="eastAsia"/>
+        </w:rPr>
+        <w:t>。检验各股指各时段的各类效应后得到上表中的结果</w:t>
+      </w:r>
+      <w:r>
+        <w:rPr>
+          <w:rFonts w:ascii="宋体" w:eastAsia="宋体" w:hAnsi="宋体" w:hint="eastAsia"/>
+        </w:rPr>
+        <w:t>。</w:t>
       </w:r>
     </w:p>
     <w:p>
@@ -2956,8 +5022,491 @@
           <w:rFonts w:ascii="宋体" w:eastAsia="宋体" w:hAnsi="宋体"/>
         </w:rPr>
       </w:pPr>
-      <w:bookmarkStart w:id="0" w:name="_GoBack"/>
-      <w:bookmarkEnd w:id="0"/>
+    </w:p>
+    <w:p>
+      <w:pPr>
+        <w:rPr>
+          <w:rFonts w:ascii="宋体" w:eastAsia="宋体" w:hAnsi="宋体"/>
+        </w:rPr>
+      </w:pPr>
+      <w:r>
+        <w:rPr>
+          <w:rFonts w:ascii="宋体" w:eastAsia="宋体" w:hAnsi="宋体" w:hint="eastAsia"/>
+        </w:rPr>
+        <w:t>结果简述：</w:t>
+      </w:r>
+    </w:p>
+    <w:p>
+      <w:pPr>
+        <w:ind w:firstLineChars="200" w:firstLine="420"/>
+        <w:rPr>
+          <w:rFonts w:ascii="宋体" w:eastAsia="宋体" w:hAnsi="宋体" w:hint="eastAsia"/>
+        </w:rPr>
+      </w:pPr>
+      <w:r>
+        <w:rPr>
+          <w:rFonts w:ascii="宋体" w:eastAsia="宋体" w:hAnsi="宋体" w:hint="eastAsia"/>
+        </w:rPr>
+        <w:t>上证综指</w:t>
+      </w:r>
+      <w:r>
+        <w:rPr>
+          <w:rFonts w:ascii="宋体" w:eastAsia="宋体" w:hAnsi="宋体" w:hint="eastAsia"/>
+        </w:rPr>
+        <w:t>、创业板指、深证成指</w:t>
+      </w:r>
+      <w:r>
+        <w:rPr>
+          <w:rFonts w:ascii="宋体" w:eastAsia="宋体" w:hAnsi="宋体" w:hint="eastAsia"/>
+        </w:rPr>
+        <w:t>各时段的日历效应并不相同</w:t>
+      </w:r>
+      <w:r>
+        <w:rPr>
+          <w:rFonts w:ascii="宋体" w:eastAsia="宋体" w:hAnsi="宋体" w:hint="eastAsia"/>
+        </w:rPr>
+        <w:t>，</w:t>
+      </w:r>
+      <w:r>
+        <w:rPr>
+          <w:rFonts w:ascii="宋体" w:eastAsia="宋体" w:hAnsi="宋体" w:hint="eastAsia"/>
+        </w:rPr>
+        <w:t>参照</w:t>
+      </w:r>
+      <w:r>
+        <w:rPr>
+          <w:rFonts w:ascii="宋体" w:eastAsia="宋体" w:hAnsi="宋体" w:hint="eastAsia"/>
+        </w:rPr>
+        <w:t>此结果将数据</w:t>
+      </w:r>
+      <w:r>
+        <w:rPr>
+          <w:rFonts w:ascii="宋体" w:eastAsia="宋体" w:hAnsi="宋体" w:hint="eastAsia"/>
+        </w:rPr>
+        <w:t>按照时段拆分</w:t>
+      </w:r>
+      <w:r>
+        <w:rPr>
+          <w:rFonts w:ascii="宋体" w:eastAsia="宋体" w:hAnsi="宋体" w:hint="eastAsia"/>
+        </w:rPr>
+        <w:t>是正确的，</w:t>
+      </w:r>
+      <w:r>
+        <w:rPr>
+          <w:rFonts w:ascii="宋体" w:eastAsia="宋体" w:hAnsi="宋体" w:hint="eastAsia"/>
+        </w:rPr>
+        <w:t>也符合其他学者所得到的结论——日历效应</w:t>
+      </w:r>
+      <w:r>
+        <w:rPr>
+          <w:rFonts w:ascii="宋体" w:eastAsia="宋体" w:hAnsi="宋体" w:hint="eastAsia"/>
+        </w:rPr>
+        <w:t>会随时间发生变动</w:t>
+      </w:r>
+      <w:r>
+        <w:rPr>
+          <w:rFonts w:ascii="宋体" w:eastAsia="宋体" w:hAnsi="宋体" w:hint="eastAsia"/>
+        </w:rPr>
+        <w:t>。</w:t>
+      </w:r>
+      <w:r>
+        <w:rPr>
+          <w:rFonts w:ascii="宋体" w:eastAsia="宋体" w:hAnsi="宋体" w:hint="eastAsia"/>
+        </w:rPr>
+        <w:t>其中</w:t>
+      </w:r>
+      <w:r>
+        <w:rPr>
+          <w:rFonts w:ascii="宋体" w:eastAsia="宋体" w:hAnsi="宋体" w:hint="eastAsia"/>
+        </w:rPr>
+        <w:t>三次</w:t>
+      </w:r>
+      <w:r>
+        <w:rPr>
+          <w:rFonts w:ascii="宋体" w:eastAsia="宋体" w:hAnsi="宋体" w:hint="eastAsia"/>
+        </w:rPr>
+        <w:t>出现周四效应均为负效应</w:t>
+      </w:r>
+      <w:r>
+        <w:rPr>
+          <w:rFonts w:ascii="宋体" w:eastAsia="宋体" w:hAnsi="宋体" w:hint="eastAsia"/>
+        </w:rPr>
+        <w:t>，即</w:t>
+      </w:r>
+      <w:r>
+        <w:rPr>
+          <w:rFonts w:ascii="宋体" w:eastAsia="宋体" w:hAnsi="宋体" w:hint="eastAsia"/>
+        </w:rPr>
+        <w:t>周四</w:t>
+      </w:r>
+      <w:r>
+        <w:rPr>
+          <w:rFonts w:ascii="宋体" w:eastAsia="宋体" w:hAnsi="宋体" w:hint="eastAsia"/>
+        </w:rPr>
+        <w:t>收益率显著为负</w:t>
+      </w:r>
+      <w:r>
+        <w:rPr>
+          <w:rFonts w:ascii="宋体" w:eastAsia="宋体" w:hAnsi="宋体" w:hint="eastAsia"/>
+        </w:rPr>
+        <w:t>；</w:t>
+      </w:r>
+      <w:r>
+        <w:rPr>
+          <w:rFonts w:ascii="宋体" w:eastAsia="宋体" w:hAnsi="宋体" w:hint="eastAsia"/>
+        </w:rPr>
+        <w:t>三次</w:t>
+      </w:r>
+      <w:r>
+        <w:rPr>
+          <w:rFonts w:ascii="宋体" w:eastAsia="宋体" w:hAnsi="宋体" w:hint="eastAsia"/>
+        </w:rPr>
+        <w:t>出现二月效应均为正效应，即二月收益率显著为正</w:t>
+      </w:r>
+      <w:r>
+        <w:rPr>
+          <w:rFonts w:ascii="宋体" w:eastAsia="宋体" w:hAnsi="宋体" w:hint="eastAsia"/>
+        </w:rPr>
+        <w:t>；二次出现十二月效应均为负，即十二月收益率显著为负；</w:t>
+      </w:r>
+      <w:r>
+        <w:rPr>
+          <w:rFonts w:ascii="宋体" w:eastAsia="宋体" w:hAnsi="宋体" w:hint="eastAsia"/>
+        </w:rPr>
+        <w:t>各股指各时段共检验出二次</w:t>
+      </w:r>
+      <w:r>
+        <w:rPr>
+          <w:rFonts w:ascii="宋体" w:eastAsia="宋体" w:hAnsi="宋体" w:hint="eastAsia"/>
+        </w:rPr>
+        <w:t>正</w:t>
+      </w:r>
+      <w:r>
+        <w:rPr>
+          <w:rFonts w:ascii="宋体" w:eastAsia="宋体" w:hAnsi="宋体" w:hint="eastAsia"/>
+        </w:rPr>
+        <w:t>假日效应</w:t>
+      </w:r>
+      <w:r>
+        <w:rPr>
+          <w:rFonts w:ascii="宋体" w:eastAsia="宋体" w:hAnsi="宋体" w:hint="eastAsia"/>
+        </w:rPr>
+        <w:t>，</w:t>
+      </w:r>
+      <w:r>
+        <w:rPr>
+          <w:rFonts w:ascii="宋体" w:eastAsia="宋体" w:hAnsi="宋体" w:hint="eastAsia"/>
+        </w:rPr>
+        <w:t>即该交易日之前的休市天数越长收益率越高</w:t>
+      </w:r>
+      <w:r>
+        <w:rPr>
+          <w:rFonts w:ascii="宋体" w:eastAsia="宋体" w:hAnsi="宋体" w:hint="eastAsia"/>
+        </w:rPr>
+        <w:t>，</w:t>
+      </w:r>
+      <w:r>
+        <w:rPr>
+          <w:rFonts w:ascii="宋体" w:eastAsia="宋体" w:hAnsi="宋体" w:hint="eastAsia"/>
+        </w:rPr>
+        <w:t>大部分</w:t>
+      </w:r>
+      <w:r>
+        <w:rPr>
+          <w:rFonts w:ascii="宋体" w:eastAsia="宋体" w:hAnsi="宋体" w:hint="eastAsia"/>
+        </w:rPr>
+        <w:t>假日效应</w:t>
+      </w:r>
+      <w:r>
+        <w:rPr>
+          <w:rFonts w:ascii="宋体" w:eastAsia="宋体" w:hAnsi="宋体" w:hint="eastAsia"/>
+        </w:rPr>
+        <w:t>的</w:t>
+      </w:r>
+      <w:r>
+        <w:rPr>
+          <w:rFonts w:ascii="宋体" w:eastAsia="宋体" w:hAnsi="宋体" w:hint="eastAsia"/>
+        </w:rPr>
+        <w:t>结</w:t>
+      </w:r>
+      <w:r>
+        <w:rPr>
+          <w:rFonts w:ascii="宋体" w:eastAsia="宋体" w:hAnsi="宋体" w:hint="eastAsia"/>
+        </w:rPr>
+        <w:lastRenderedPageBreak/>
+        <w:t>果均为不显著</w:t>
+      </w:r>
+      <w:r>
+        <w:rPr>
+          <w:rFonts w:ascii="宋体" w:eastAsia="宋体" w:hAnsi="宋体" w:hint="eastAsia"/>
+        </w:rPr>
+        <w:t>——</w:t>
+      </w:r>
+      <w:r>
+        <w:rPr>
+          <w:rFonts w:ascii="宋体" w:eastAsia="宋体" w:hAnsi="宋体" w:hint="eastAsia"/>
+        </w:rPr>
+        <w:t>除了</w:t>
+      </w:r>
+      <w:r>
+        <w:rPr>
+          <w:rFonts w:ascii="宋体" w:eastAsia="宋体" w:hAnsi="宋体" w:hint="eastAsia"/>
+        </w:rPr>
+        <w:t>上证综指的第一时段即便令波动率方程为GARCH</w:t>
+      </w:r>
+      <w:r>
+        <w:rPr>
+          <w:rFonts w:ascii="宋体" w:eastAsia="宋体" w:hAnsi="宋体"/>
+        </w:rPr>
+        <w:t>(8,8)</w:t>
+      </w:r>
+      <w:r>
+        <w:rPr>
+          <w:rFonts w:ascii="宋体" w:eastAsia="宋体" w:hAnsi="宋体" w:hint="eastAsia"/>
+        </w:rPr>
+        <w:t>的形式</w:t>
+      </w:r>
+      <w:r>
+        <w:rPr>
+          <w:rFonts w:ascii="宋体" w:eastAsia="宋体" w:hAnsi="宋体" w:hint="eastAsia"/>
+        </w:rPr>
+        <w:t>依然无法通过充分建模的检验</w:t>
+      </w:r>
+      <w:r>
+        <w:rPr>
+          <w:rFonts w:ascii="宋体" w:eastAsia="宋体" w:hAnsi="宋体" w:hint="eastAsia"/>
+        </w:rPr>
+        <w:t>。</w:t>
+      </w:r>
+      <w:r>
+        <w:rPr>
+          <w:rFonts w:ascii="宋体" w:eastAsia="宋体" w:hAnsi="宋体" w:hint="eastAsia"/>
+        </w:rPr>
+        <w:t>下一部分会引入辅助数据，并改进模型</w:t>
+      </w:r>
+      <w:r>
+        <w:rPr>
+          <w:rFonts w:ascii="宋体" w:eastAsia="宋体" w:hAnsi="宋体" w:hint="eastAsia"/>
+        </w:rPr>
+        <w:t>来检验与该类日历效应相关的因素</w:t>
+      </w:r>
+      <w:r>
+        <w:rPr>
+          <w:rFonts w:ascii="宋体" w:eastAsia="宋体" w:hAnsi="宋体" w:hint="eastAsia"/>
+        </w:rPr>
+        <w:t>。</w:t>
+      </w:r>
+    </w:p>
+    <w:p>
+      <w:pPr>
+        <w:rPr>
+          <w:rFonts w:ascii="宋体" w:eastAsia="宋体" w:hAnsi="宋体"/>
+        </w:rPr>
+      </w:pPr>
+    </w:p>
+    <w:p>
+      <w:pPr>
+        <w:rPr>
+          <w:rFonts w:ascii="宋体" w:eastAsia="宋体" w:hAnsi="宋体"/>
+          <w:color w:val="FF0000"/>
+        </w:rPr>
+      </w:pPr>
+      <w:r>
+        <w:rPr>
+          <w:rFonts w:ascii="宋体" w:eastAsia="宋体" w:hAnsi="宋体" w:hint="eastAsia"/>
+          <w:color w:val="FF0000"/>
+        </w:rPr>
+        <w:t>PS：</w:t>
+      </w:r>
+    </w:p>
+    <w:p>
+      <w:pPr>
+        <w:rPr>
+          <w:rFonts w:ascii="宋体" w:eastAsia="宋体" w:hAnsi="宋体"/>
+        </w:rPr>
+      </w:pPr>
+      <w:r>
+        <w:rPr>
+          <w:rFonts w:ascii="宋体" w:eastAsia="宋体" w:hAnsi="宋体" w:hint="eastAsia"/>
+          <w:color w:val="FF0000"/>
+        </w:rPr>
+        <w:t>（提到了某种检验，是否需要具体说明？提到了回归估计，是否需要说明估计过程</w:t>
+      </w:r>
+      <w:r>
+        <w:rPr>
+          <w:rFonts w:ascii="宋体" w:eastAsia="宋体" w:hAnsi="宋体" w:hint="eastAsia"/>
+          <w:color w:val="FF0000"/>
+        </w:rPr>
+        <w:t>、方法</w:t>
+      </w:r>
+      <w:r>
+        <w:rPr>
+          <w:rFonts w:ascii="宋体" w:eastAsia="宋体" w:hAnsi="宋体" w:hint="eastAsia"/>
+          <w:color w:val="FF0000"/>
+        </w:rPr>
+        <w:t>？</w:t>
+      </w:r>
+      <w:r>
+        <w:rPr>
+          <w:rFonts w:ascii="宋体" w:eastAsia="宋体" w:hAnsi="宋体" w:hint="eastAsia"/>
+          <w:color w:val="FF0000"/>
+        </w:rPr>
+        <w:t>分布</w:t>
+      </w:r>
+      <w:r>
+        <w:rPr>
+          <w:rFonts w:ascii="宋体" w:eastAsia="宋体" w:hAnsi="宋体" w:hint="eastAsia"/>
+          <w:color w:val="FF0000"/>
+        </w:rPr>
+        <w:t>是否需要进一步解释？</w:t>
+      </w:r>
+      <w:r>
+        <w:rPr>
+          <w:rFonts w:ascii="宋体" w:eastAsia="宋体" w:hAnsi="宋体" w:hint="eastAsia"/>
+          <w:color w:val="FF0000"/>
+        </w:rPr>
+        <w:t>）</w:t>
+      </w:r>
+    </w:p>
+    <w:p>
+      <w:pPr>
+        <w:rPr>
+          <w:rFonts w:ascii="宋体" w:eastAsia="宋体" w:hAnsi="宋体"/>
+          <w:color w:val="FF0000"/>
+        </w:rPr>
+      </w:pPr>
+      <w:proofErr w:type="spellStart"/>
+      <w:r>
+        <w:rPr>
+          <w:rFonts w:ascii="宋体" w:eastAsia="宋体" w:hAnsi="宋体" w:hint="eastAsia"/>
+          <w:color w:val="FF0000"/>
+        </w:rPr>
+        <w:t>Ljung</w:t>
+      </w:r>
+      <w:proofErr w:type="spellEnd"/>
+      <w:r>
+        <w:rPr>
+          <w:rFonts w:ascii="宋体" w:eastAsia="宋体" w:hAnsi="宋体"/>
+          <w:color w:val="FF0000"/>
+        </w:rPr>
+        <w:t>-Box</w:t>
+      </w:r>
+      <w:r>
+        <w:rPr>
+          <w:rFonts w:ascii="宋体" w:eastAsia="宋体" w:hAnsi="宋体" w:hint="eastAsia"/>
+          <w:color w:val="FF0000"/>
+        </w:rPr>
+        <w:t>统计量</w:t>
+      </w:r>
+      <m:oMath>
+        <m:r>
+          <w:rPr>
+            <w:rFonts w:ascii="Cambria Math" w:eastAsia="宋体" w:hAnsi="Cambria Math"/>
+            <w:color w:val="FF0000"/>
+          </w:rPr>
+          <m:t>Q(m)</m:t>
+        </m:r>
+      </m:oMath>
+      <w:proofErr w:type="gramStart"/>
+      <w:r>
+        <w:rPr>
+          <w:rFonts w:ascii="宋体" w:eastAsia="宋体" w:hAnsi="宋体" w:hint="eastAsia"/>
+          <w:color w:val="FF0000"/>
+        </w:rPr>
+        <w:t>滞后阶数</w:t>
+      </w:r>
+      <w:proofErr w:type="gramEnd"/>
+      <m:oMath>
+        <m:r>
+          <w:rPr>
+            <w:rFonts w:ascii="Cambria Math" w:eastAsia="宋体" w:hAnsi="Cambria Math" w:cs="Times New Roman"/>
+            <w:color w:val="FF0000"/>
+            <w:kern w:val="0"/>
+            <w:szCs w:val="24"/>
+          </w:rPr>
+          <m:t>m</m:t>
+        </m:r>
+      </m:oMath>
+      <w:r>
+        <w:rPr>
+          <w:rFonts w:ascii="宋体" w:eastAsia="宋体" w:hAnsi="宋体" w:hint="eastAsia"/>
+          <w:color w:val="FF0000"/>
+        </w:rPr>
+        <w:t>取</w:t>
+      </w:r>
+      <m:oMath>
+        <m:r>
+          <w:rPr>
+            <w:rFonts w:ascii="Cambria Math" w:eastAsia="宋体" w:hAnsi="Cambria Math" w:cs="Times New Roman"/>
+            <w:color w:val="FF0000"/>
+            <w:kern w:val="0"/>
+            <w:szCs w:val="24"/>
+          </w:rPr>
+          <m:t>lnT</m:t>
+        </m:r>
+      </m:oMath>
+      <w:r>
+        <w:rPr>
+          <w:rFonts w:ascii="宋体" w:eastAsia="宋体" w:hAnsi="宋体" w:hint="eastAsia"/>
+          <w:color w:val="FF0000"/>
+        </w:rPr>
+        <w:t>的四舍五入值，</w:t>
+      </w:r>
+      <m:oMath>
+        <m:r>
+          <w:rPr>
+            <w:rFonts w:ascii="Cambria Math" w:eastAsia="宋体" w:hAnsi="Cambria Math" w:cs="Times New Roman"/>
+            <w:color w:val="FF0000"/>
+            <w:kern w:val="0"/>
+            <w:szCs w:val="24"/>
+          </w:rPr>
+          <m:t>T</m:t>
+        </m:r>
+      </m:oMath>
+      <w:r>
+        <w:rPr>
+          <w:rFonts w:ascii="宋体" w:eastAsia="宋体" w:hAnsi="宋体" w:hint="eastAsia"/>
+          <w:color w:val="FF0000"/>
+        </w:rPr>
+        <w:t>为建模对象序列的总时间跨度。</w:t>
+      </w:r>
+    </w:p>
+    <w:p>
+      <w:pPr>
+        <w:rPr>
+          <w:rFonts w:ascii="宋体" w:eastAsia="宋体" w:hAnsi="宋体"/>
+          <w:color w:val="FF0000"/>
+        </w:rPr>
+      </w:pPr>
+      <w:r>
+        <w:rPr>
+          <w:rFonts w:ascii="宋体" w:eastAsia="宋体" w:hAnsi="宋体" w:hint="eastAsia"/>
+          <w:color w:val="FF0000"/>
+        </w:rPr>
+        <w:t>解释日内已实现波动率</w:t>
+      </w:r>
+      <w:r>
+        <w:rPr>
+          <w:rFonts w:ascii="宋体" w:eastAsia="宋体" w:hAnsi="宋体" w:hint="eastAsia"/>
+          <w:color w:val="FF0000"/>
+        </w:rPr>
+        <w:t>。</w:t>
+      </w:r>
+    </w:p>
+    <w:p>
+      <w:pPr>
+        <w:rPr>
+          <w:rFonts w:ascii="宋体" w:eastAsia="宋体" w:hAnsi="宋体"/>
+          <w:color w:val="FF0000"/>
+        </w:rPr>
+      </w:pPr>
+      <w:r>
+        <w:rPr>
+          <w:rFonts w:ascii="宋体" w:eastAsia="宋体" w:hAnsi="宋体"/>
+          <w:color w:val="FF0000"/>
+        </w:rPr>
+        <w:t>Kolmogorov-Smirnov是比较一个频率分布f(x)与理论分布g(x)或者两个观测值分布的检验方法。</w:t>
+      </w:r>
     </w:p>
     <w:sectPr>
       <w:pgSz w:w="11906" w:h="16838"/>

</xml_diff>